<commit_message>
added all word docs temporarily
</commit_message>
<xml_diff>
--- a/TagGrowth_revision.docx
+++ b/TagGrowth_revision.docx
@@ -1059,6 +1059,7 @@
           <w:sz w:val="24"/>
           <w:szCs w:val="24"/>
         </w:rPr>
+        <w:lastRenderedPageBreak/>
         <w:t xml:space="preserve">1 </w:t>
       </w:r>
       <w:r>
@@ -8689,7 +8690,43 @@
             <w:sz w:val="24"/>
             <w:szCs w:val="24"/>
           </w:rPr>
-          <w:t>) parameters used in the simulation study.  These can be calculated as:</w:t>
+          <w:t>) parameters used in the simulation study</w:t>
+        </w:r>
+      </w:ins>
+      <w:ins w:id="9" w:author="darcy" w:date="2015-05-14T06:08:00Z">
+        <w:r>
+          <w:rPr>
+            <w:rFonts w:ascii="Times New Roman" w:hAnsi="Times New Roman" w:cs="Times New Roman"/>
+            <w:sz w:val="24"/>
+            <w:szCs w:val="24"/>
+          </w:rPr>
+          <w:t xml:space="preserve"> (Table</w:t>
+        </w:r>
+        <w:r>
+          <w:rPr>
+            <w:rFonts w:ascii="Times New Roman" w:hAnsi="Times New Roman" w:cs="Times New Roman"/>
+            <w:sz w:val="24"/>
+            <w:szCs w:val="24"/>
+          </w:rPr>
+          <w:t xml:space="preserve"> </w:t>
+        </w:r>
+        <w:r>
+          <w:rPr>
+            <w:rFonts w:ascii="Times New Roman" w:hAnsi="Times New Roman" w:cs="Times New Roman"/>
+            <w:sz w:val="24"/>
+            <w:szCs w:val="24"/>
+          </w:rPr>
+          <w:t>2)</w:t>
+        </w:r>
+      </w:ins>
+      <w:ins w:id="10" w:author="darcy" w:date="2015-05-13T11:15:00Z">
+        <w:r>
+          <w:rPr>
+            <w:rFonts w:ascii="Times New Roman" w:hAnsi="Times New Roman" w:cs="Times New Roman"/>
+            <w:sz w:val="24"/>
+            <w:szCs w:val="24"/>
+          </w:rPr>
+          <w:t>.  These can be calculated as:</w:t>
         </w:r>
       </w:ins>
     </w:p>
@@ -8702,7 +8739,7 @@
         </w:tabs>
         <w:spacing w:after="0" w:line="480" w:lineRule="auto"/>
         <w:rPr>
-          <w:ins w:id="9" w:author="darcy" w:date="2015-05-13T11:15:00Z"/>
+          <w:ins w:id="11" w:author="darcy" w:date="2015-05-13T11:15:00Z"/>
           <w:rFonts w:ascii="Times New Roman" w:hAnsi="Times New Roman" w:cs="Times New Roman"/>
           <w:sz w:val="24"/>
           <w:szCs w:val="24"/>
@@ -8712,7 +8749,7 @@
         <m:sSub>
           <m:sSubPr>
             <m:ctrlPr>
-              <w:ins w:id="10" w:author="darcy" w:date="2015-05-13T11:15:00Z">
+              <w:ins w:id="12" w:author="darcy" w:date="2015-05-13T11:15:00Z">
                 <w:rPr>
                   <w:rFonts w:ascii="Cambria Math" w:hAnsi="Cambria Math" w:cs="Times New Roman"/>
                   <w:i/>
@@ -8723,7 +8760,7 @@
             </m:ctrlPr>
           </m:sSubPr>
           <m:e>
-            <w:ins w:id="11" w:author="darcy" w:date="2015-05-13T11:15:00Z">
+            <w:ins w:id="13" w:author="darcy" w:date="2015-05-13T11:15:00Z">
               <m:r>
                 <w:rPr>
                   <w:rFonts w:ascii="Cambria Math" w:hAnsi="Cambria Math" w:cs="Times New Roman"/>
@@ -8735,7 +8772,7 @@
             </w:ins>
           </m:e>
           <m:sub>
-            <w:ins w:id="12" w:author="darcy" w:date="2015-05-13T11:15:00Z">
+            <w:ins w:id="14" w:author="darcy" w:date="2015-05-13T11:15:00Z">
               <m:r>
                 <w:rPr>
                   <w:rFonts w:ascii="Cambria Math" w:hAnsi="Cambria Math" w:cs="Times New Roman"/>
@@ -8747,7 +8784,7 @@
             </w:ins>
           </m:sub>
         </m:sSub>
-        <w:ins w:id="13" w:author="darcy" w:date="2015-05-13T11:15:00Z">
+        <w:ins w:id="15" w:author="darcy" w:date="2015-05-13T11:15:00Z">
           <m:r>
             <w:rPr>
               <w:rFonts w:ascii="Cambria Math" w:hAnsi="Cambria Math" w:cs="Times New Roman"/>
@@ -8760,7 +8797,7 @@
         <m:sSub>
           <m:sSubPr>
             <m:ctrlPr>
-              <w:ins w:id="14" w:author="darcy" w:date="2015-05-13T11:15:00Z">
+              <w:ins w:id="16" w:author="darcy" w:date="2015-05-13T11:15:00Z">
                 <w:rPr>
                   <w:rFonts w:ascii="Cambria Math" w:hAnsi="Cambria Math" w:cs="Times New Roman"/>
                   <w:i/>
@@ -8771,7 +8808,7 @@
             </m:ctrlPr>
           </m:sSubPr>
           <m:e>
-            <w:ins w:id="15" w:author="darcy" w:date="2015-05-13T11:15:00Z">
+            <w:ins w:id="17" w:author="darcy" w:date="2015-05-13T11:15:00Z">
               <m:r>
                 <w:rPr>
                   <w:rFonts w:ascii="Cambria Math" w:hAnsi="Cambria Math" w:cs="Times New Roman"/>
@@ -8783,7 +8820,7 @@
             </w:ins>
           </m:e>
           <m:sub>
-            <w:ins w:id="16" w:author="darcy" w:date="2015-05-13T11:15:00Z">
+            <w:ins w:id="18" w:author="darcy" w:date="2015-05-13T11:15:00Z">
               <m:r>
                 <w:rPr>
                   <w:rFonts w:ascii="Cambria Math" w:hAnsi="Cambria Math" w:cs="Times New Roman"/>
@@ -8798,7 +8835,7 @@
         <m:d>
           <m:dPr>
             <m:ctrlPr>
-              <w:ins w:id="17" w:author="darcy" w:date="2015-05-13T11:15:00Z">
+              <w:ins w:id="19" w:author="darcy" w:date="2015-05-13T11:15:00Z">
                 <w:rPr>
                   <w:rFonts w:ascii="Cambria Math" w:hAnsi="Cambria Math" w:cs="Times New Roman"/>
                   <w:i/>
@@ -8809,7 +8846,7 @@
             </m:ctrlPr>
           </m:dPr>
           <m:e>
-            <w:ins w:id="18" w:author="darcy" w:date="2015-05-13T11:15:00Z">
+            <w:ins w:id="20" w:author="darcy" w:date="2015-05-13T11:15:00Z">
               <m:r>
                 <w:rPr>
                   <w:rFonts w:ascii="Cambria Math" w:hAnsi="Cambria Math" w:cs="Times New Roman"/>
@@ -8822,7 +8859,7 @@
             <m:d>
               <m:dPr>
                 <m:ctrlPr>
-                  <w:ins w:id="19" w:author="darcy" w:date="2015-05-13T11:15:00Z">
+                  <w:ins w:id="21" w:author="darcy" w:date="2015-05-13T11:15:00Z">
                     <w:rPr>
                       <w:rFonts w:ascii="Cambria Math" w:hAnsi="Cambria Math" w:cs="Times New Roman"/>
                       <w:i/>
@@ -8836,7 +8873,7 @@
                 <m:f>
                   <m:fPr>
                     <m:ctrlPr>
-                      <w:ins w:id="20" w:author="darcy" w:date="2015-05-13T11:15:00Z">
+                      <w:ins w:id="22" w:author="darcy" w:date="2015-05-13T11:15:00Z">
                         <w:rPr>
                           <w:rFonts w:ascii="Cambria Math" w:hAnsi="Cambria Math" w:cs="Times New Roman"/>
                           <w:i/>
@@ -8847,7 +8884,7 @@
                     </m:ctrlPr>
                   </m:fPr>
                   <m:num>
-                    <w:ins w:id="21" w:author="darcy" w:date="2015-05-13T11:15:00Z">
+                    <w:ins w:id="23" w:author="darcy" w:date="2015-05-13T11:15:00Z">
                       <m:r>
                         <w:rPr>
                           <w:rFonts w:ascii="Cambria Math" w:hAnsi="Cambria Math" w:cs="Times New Roman"/>
@@ -8860,7 +8897,7 @@
                     <m:sSub>
                       <m:sSubPr>
                         <m:ctrlPr>
-                          <w:ins w:id="22" w:author="darcy" w:date="2015-05-13T11:15:00Z">
+                          <w:ins w:id="24" w:author="darcy" w:date="2015-05-13T11:15:00Z">
                             <w:rPr>
                               <w:rFonts w:ascii="Cambria Math" w:hAnsi="Cambria Math" w:cs="Times New Roman"/>
                               <w:i/>
@@ -8871,7 +8908,7 @@
                         </m:ctrlPr>
                       </m:sSubPr>
                       <m:e>
-                        <w:ins w:id="23" w:author="darcy" w:date="2015-05-13T11:15:00Z">
+                        <w:ins w:id="25" w:author="darcy" w:date="2015-05-13T11:15:00Z">
                           <m:r>
                             <w:rPr>
                               <w:rFonts w:ascii="Cambria Math" w:hAnsi="Cambria Math" w:cs="Times New Roman"/>
@@ -8883,7 +8920,7 @@
                         </w:ins>
                       </m:e>
                       <m:sub>
-                        <w:ins w:id="24" w:author="darcy" w:date="2015-05-13T11:15:00Z">
+                        <w:ins w:id="26" w:author="darcy" w:date="2015-05-13T11:15:00Z">
                           <m:r>
                             <w:rPr>
                               <w:rFonts w:ascii="Cambria Math" w:hAnsi="Cambria Math" w:cs="Times New Roman"/>
@@ -8900,7 +8937,7 @@
                     <m:sSub>
                       <m:sSubPr>
                         <m:ctrlPr>
-                          <w:ins w:id="25" w:author="darcy" w:date="2015-05-13T11:15:00Z">
+                          <w:ins w:id="27" w:author="darcy" w:date="2015-05-13T11:15:00Z">
                             <w:rPr>
                               <w:rFonts w:ascii="Cambria Math" w:hAnsi="Cambria Math" w:cs="Times New Roman"/>
                               <w:i/>
@@ -8911,7 +8948,7 @@
                         </m:ctrlPr>
                       </m:sSubPr>
                       <m:e>
-                        <w:ins w:id="26" w:author="darcy" w:date="2015-05-13T11:15:00Z">
+                        <w:ins w:id="28" w:author="darcy" w:date="2015-05-13T11:15:00Z">
                           <m:r>
                             <w:rPr>
                               <w:rFonts w:ascii="Cambria Math" w:hAnsi="Cambria Math" w:cs="Times New Roman"/>
@@ -8923,7 +8960,7 @@
                         </w:ins>
                       </m:e>
                       <m:sub>
-                        <w:ins w:id="27" w:author="darcy" w:date="2015-05-13T11:15:00Z">
+                        <w:ins w:id="29" w:author="darcy" w:date="2015-05-13T11:15:00Z">
                           <m:r>
                             <w:rPr>
                               <w:rFonts w:ascii="Cambria Math" w:hAnsi="Cambria Math" w:cs="Times New Roman"/>
@@ -8942,7 +8979,7 @@
           </m:e>
         </m:d>
       </m:oMath>
-      <w:ins w:id="28" w:author="darcy" w:date="2015-05-13T11:15:00Z">
+      <w:ins w:id="30" w:author="darcy" w:date="2015-05-13T11:15:00Z">
         <w:r>
           <w:rPr>
             <w:rFonts w:ascii="Times New Roman" w:hAnsi="Times New Roman" w:cs="Times New Roman"/>
@@ -8964,14 +9001,14 @@
         <w:spacing w:after="0" w:line="480" w:lineRule="auto"/>
         <w:jc w:val="both"/>
         <w:rPr>
-          <w:ins w:id="29" w:author="darcy" w:date="2015-05-13T11:15:00Z"/>
+          <w:ins w:id="31" w:author="darcy" w:date="2015-05-13T11:15:00Z"/>
           <w:rFonts w:ascii="Times New Roman" w:hAnsi="Times New Roman" w:cs="Times New Roman"/>
           <w:sz w:val="24"/>
           <w:szCs w:val="24"/>
         </w:rPr>
       </w:pPr>
       <w:proofErr w:type="gramStart"/>
-      <w:ins w:id="30" w:author="darcy" w:date="2015-05-13T11:15:00Z">
+      <w:ins w:id="32" w:author="darcy" w:date="2015-05-13T11:15:00Z">
         <w:r>
           <w:rPr>
             <w:rFonts w:ascii="Times New Roman" w:hAnsi="Times New Roman" w:cs="Times New Roman"/>
@@ -8992,13 +9029,13 @@
         </w:tabs>
         <w:spacing w:after="0" w:line="480" w:lineRule="auto"/>
         <w:rPr>
-          <w:ins w:id="31" w:author="darcy" w:date="2015-05-13T11:15:00Z"/>
+          <w:ins w:id="33" w:author="darcy" w:date="2015-05-13T11:15:00Z"/>
           <w:rFonts w:ascii="Times New Roman" w:hAnsi="Times New Roman" w:cs="Times New Roman"/>
           <w:sz w:val="24"/>
           <w:szCs w:val="24"/>
         </w:rPr>
       </w:pPr>
-      <w:ins w:id="32" w:author="darcy" w:date="2015-05-13T11:15:00Z">
+      <w:ins w:id="34" w:author="darcy" w:date="2015-05-13T11:15:00Z">
         <m:oMath>
           <m:r>
             <w:rPr>
@@ -9214,7 +9251,7 @@
       <w:pPr>
         <w:spacing w:after="0" w:line="480" w:lineRule="auto"/>
         <w:rPr>
-          <w:ins w:id="33" w:author="darcy" w:date="2015-05-13T11:15:00Z"/>
+          <w:ins w:id="35" w:author="darcy" w:date="2015-05-13T11:15:00Z"/>
           <w:rFonts w:ascii="Times New Roman" w:hAnsi="Times New Roman" w:cs="Times New Roman"/>
           <w:i/>
           <w:color w:val="000000" w:themeColor="text1"/>
@@ -9222,7 +9259,7 @@
           <w:szCs w:val="24"/>
         </w:rPr>
       </w:pPr>
-      <w:ins w:id="34" w:author="darcy" w:date="2015-05-13T11:15:00Z">
+      <w:ins w:id="36" w:author="darcy" w:date="2015-05-13T11:15:00Z">
         <w:r>
           <w:rPr>
             <w:rFonts w:ascii="Times New Roman" w:hAnsi="Times New Roman" w:cs="Times New Roman"/>
@@ -9399,7 +9436,17 @@
             <w:sz w:val="24"/>
             <w:szCs w:val="24"/>
           </w:rPr>
-          <w:t>) were not (</w:t>
+          <w:t>) were not</w:t>
+        </w:r>
+        <w:bookmarkStart w:id="37" w:name="_GoBack"/>
+        <w:bookmarkEnd w:id="37"/>
+        <w:r>
+          <w:rPr>
+            <w:rFonts w:ascii="Times New Roman" w:hAnsi="Times New Roman" w:cs="Times New Roman"/>
+            <w:sz w:val="24"/>
+            <w:szCs w:val="24"/>
+          </w:rPr>
+          <w:t xml:space="preserve"> (</w:t>
         </w:r>
         <w:r>
           <w:rPr>
@@ -9417,13 +9464,15 @@
           </w:rPr>
           <w:instrText xml:space="preserve"> REF _Ref411934157 \h  \* MERGEFORMAT </w:instrText>
         </w:r>
-        <w:r>
-          <w:rPr>
-            <w:rFonts w:ascii="Times New Roman" w:hAnsi="Times New Roman" w:cs="Times New Roman"/>
-            <w:sz w:val="24"/>
-            <w:szCs w:val="24"/>
-          </w:rPr>
-        </w:r>
+      </w:ins>
+      <w:r>
+        <w:rPr>
+          <w:rFonts w:ascii="Times New Roman" w:hAnsi="Times New Roman" w:cs="Times New Roman"/>
+          <w:sz w:val="24"/>
+          <w:szCs w:val="24"/>
+        </w:rPr>
+      </w:r>
+      <w:ins w:id="38" w:author="darcy" w:date="2015-05-13T11:15:00Z">
         <w:r>
           <w:rPr>
             <w:rFonts w:ascii="Times New Roman" w:hAnsi="Times New Roman" w:cs="Times New Roman"/>
@@ -9483,13 +9532,15 @@
           </w:rPr>
           <w:instrText xml:space="preserve"> REF _Ref411934690 \h  \* MERGEFORMAT </w:instrText>
         </w:r>
-        <w:r>
-          <w:rPr>
-            <w:rFonts w:ascii="Times New Roman" w:hAnsi="Times New Roman" w:cs="Times New Roman"/>
-            <w:sz w:val="24"/>
-            <w:szCs w:val="24"/>
-          </w:rPr>
-        </w:r>
+      </w:ins>
+      <w:r>
+        <w:rPr>
+          <w:rFonts w:ascii="Times New Roman" w:hAnsi="Times New Roman" w:cs="Times New Roman"/>
+          <w:sz w:val="24"/>
+          <w:szCs w:val="24"/>
+        </w:rPr>
+      </w:r>
+      <w:ins w:id="39" w:author="darcy" w:date="2015-05-13T11:15:00Z">
         <w:r>
           <w:rPr>
             <w:rFonts w:ascii="Times New Roman" w:hAnsi="Times New Roman" w:cs="Times New Roman"/>
@@ -9746,13 +9797,15 @@
           </w:rPr>
           <w:instrText xml:space="preserve"> REF _Ref411934690 \h  \* MERGEFORMAT </w:instrText>
         </w:r>
-        <w:r>
-          <w:rPr>
-            <w:rFonts w:ascii="Times New Roman" w:hAnsi="Times New Roman" w:cs="Times New Roman"/>
-            <w:sz w:val="24"/>
-            <w:szCs w:val="24"/>
-          </w:rPr>
-        </w:r>
+      </w:ins>
+      <w:r>
+        <w:rPr>
+          <w:rFonts w:ascii="Times New Roman" w:hAnsi="Times New Roman" w:cs="Times New Roman"/>
+          <w:sz w:val="24"/>
+          <w:szCs w:val="24"/>
+        </w:rPr>
+      </w:r>
+      <w:ins w:id="40" w:author="darcy" w:date="2015-05-13T11:15:00Z">
         <w:r>
           <w:rPr>
             <w:rFonts w:ascii="Times New Roman" w:hAnsi="Times New Roman" w:cs="Times New Roman"/>
@@ -9814,13 +9867,13 @@
         <w:spacing w:after="0" w:line="480" w:lineRule="auto"/>
         <w:ind w:firstLine="720"/>
         <w:rPr>
-          <w:ins w:id="35" w:author="darcy" w:date="2015-05-13T11:15:00Z"/>
+          <w:ins w:id="41" w:author="darcy" w:date="2015-05-13T11:15:00Z"/>
           <w:rFonts w:ascii="Times New Roman" w:hAnsi="Times New Roman" w:cs="Times New Roman"/>
           <w:sz w:val="24"/>
           <w:szCs w:val="24"/>
         </w:rPr>
       </w:pPr>
-      <w:ins w:id="36" w:author="darcy" w:date="2015-05-13T11:15:00Z">
+      <w:ins w:id="42" w:author="darcy" w:date="2015-05-13T11:15:00Z">
         <w:r>
           <w:rPr>
             <w:rFonts w:ascii="Times New Roman" w:hAnsi="Times New Roman" w:cs="Times New Roman"/>
@@ -9876,13 +9929,13 @@
         </w:numPr>
         <w:spacing w:after="0" w:line="480" w:lineRule="auto"/>
         <w:rPr>
-          <w:ins w:id="37" w:author="darcy" w:date="2015-05-13T11:15:00Z"/>
+          <w:ins w:id="43" w:author="darcy" w:date="2015-05-13T11:15:00Z"/>
           <w:rFonts w:ascii="Times New Roman" w:hAnsi="Times New Roman" w:cs="Times New Roman"/>
           <w:sz w:val="24"/>
           <w:szCs w:val="24"/>
         </w:rPr>
       </w:pPr>
-      <w:ins w:id="38" w:author="darcy" w:date="2015-05-13T11:15:00Z">
+      <w:ins w:id="44" w:author="darcy" w:date="2015-05-13T11:15:00Z">
         <w:r>
           <w:rPr>
             <w:rFonts w:ascii="Times New Roman" w:hAnsi="Times New Roman" w:cs="Times New Roman"/>
@@ -10086,13 +10139,13 @@
         </w:numPr>
         <w:spacing w:after="0" w:line="480" w:lineRule="auto"/>
         <w:rPr>
-          <w:ins w:id="39" w:author="darcy" w:date="2015-05-13T11:15:00Z"/>
+          <w:ins w:id="45" w:author="darcy" w:date="2015-05-13T11:15:00Z"/>
           <w:rFonts w:ascii="Times New Roman" w:hAnsi="Times New Roman" w:cs="Times New Roman"/>
           <w:sz w:val="24"/>
           <w:szCs w:val="24"/>
         </w:rPr>
       </w:pPr>
-      <w:ins w:id="40" w:author="darcy" w:date="2015-05-13T11:15:00Z">
+      <w:ins w:id="46" w:author="darcy" w:date="2015-05-13T11:15:00Z">
         <w:r>
           <w:rPr>
             <w:rFonts w:ascii="Times New Roman" w:hAnsi="Times New Roman" w:cs="Times New Roman"/>
@@ -10296,14 +10349,14 @@
         </w:numPr>
         <w:spacing w:after="0" w:line="480" w:lineRule="auto"/>
         <w:rPr>
-          <w:ins w:id="41" w:author="darcy" w:date="2015-05-13T11:15:00Z"/>
+          <w:ins w:id="47" w:author="darcy" w:date="2015-05-13T11:15:00Z"/>
           <w:rFonts w:ascii="Times New Roman" w:hAnsi="Times New Roman" w:cs="Times New Roman"/>
           <w:sz w:val="24"/>
           <w:szCs w:val="24"/>
         </w:rPr>
       </w:pPr>
       <w:proofErr w:type="gramStart"/>
-      <w:ins w:id="42" w:author="darcy" w:date="2015-05-13T11:15:00Z">
+      <w:ins w:id="48" w:author="darcy" w:date="2015-05-13T11:15:00Z">
         <w:r>
           <w:rPr>
             <w:rFonts w:ascii="Times New Roman" w:hAnsi="Times New Roman" w:cs="Times New Roman"/>
@@ -10511,13 +10564,13 @@
       <w:pPr>
         <w:spacing w:after="0" w:line="480" w:lineRule="auto"/>
         <w:rPr>
-          <w:ins w:id="43" w:author="darcy" w:date="2015-05-13T11:15:00Z"/>
+          <w:ins w:id="49" w:author="darcy" w:date="2015-05-13T11:15:00Z"/>
           <w:rFonts w:ascii="Times New Roman" w:hAnsi="Times New Roman" w:cs="Times New Roman"/>
           <w:sz w:val="24"/>
           <w:szCs w:val="24"/>
         </w:rPr>
       </w:pPr>
-      <w:ins w:id="44" w:author="darcy" w:date="2015-05-13T11:15:00Z">
+      <w:ins w:id="50" w:author="darcy" w:date="2015-05-13T11:15:00Z">
         <w:r>
           <w:rPr>
             <w:rFonts w:ascii="Times New Roman" w:hAnsi="Times New Roman" w:cs="Times New Roman"/>
@@ -11320,7 +11373,7 @@
         </w:rPr>
         <w:t>.</w:t>
       </w:r>
-      <w:ins w:id="45" w:author="darcy" w:date="2015-05-13T11:10:00Z">
+      <w:ins w:id="51" w:author="darcy" w:date="2015-05-13T11:10:00Z">
         <w:r>
           <w:rPr>
             <w:rFonts w:ascii="Times New Roman" w:hAnsi="Times New Roman" w:cs="Times New Roman"/>
@@ -11366,7 +11419,7 @@
           <w:t xml:space="preserve"> </w:t>
         </w:r>
       </w:ins>
-      <w:ins w:id="46" w:author="darcy" w:date="2015-05-13T11:11:00Z">
+      <w:ins w:id="52" w:author="darcy" w:date="2015-05-13T11:11:00Z">
         <w:r>
           <w:rPr>
             <w:rFonts w:ascii="Times New Roman" w:hAnsi="Times New Roman" w:cs="Times New Roman"/>
@@ -11376,7 +11429,7 @@
           <w:t>assumption</w:t>
         </w:r>
       </w:ins>
-      <w:ins w:id="47" w:author="darcy" w:date="2015-05-13T11:10:00Z">
+      <w:ins w:id="53" w:author="darcy" w:date="2015-05-13T11:10:00Z">
         <w:r>
           <w:rPr>
             <w:rFonts w:ascii="Times New Roman" w:hAnsi="Times New Roman" w:cs="Times New Roman"/>
@@ -11386,7 +11439,7 @@
           <w:t xml:space="preserve"> </w:t>
         </w:r>
       </w:ins>
-      <w:ins w:id="48" w:author="darcy" w:date="2015-05-13T11:11:00Z">
+      <w:ins w:id="54" w:author="darcy" w:date="2015-05-13T11:11:00Z">
         <w:r>
           <w:rPr>
             <w:rFonts w:ascii="Times New Roman" w:hAnsi="Times New Roman" w:cs="Times New Roman"/>
@@ -12717,7 +12770,7 @@
         <w:spacing w:after="0" w:line="480" w:lineRule="auto"/>
         <w:jc w:val="both"/>
         <w:rPr>
-          <w:del w:id="49" w:author="darcy" w:date="2015-05-13T11:15:00Z"/>
+          <w:del w:id="55" w:author="darcy" w:date="2015-05-13T11:15:00Z"/>
           <w:rFonts w:ascii="Times New Roman" w:hAnsi="Times New Roman" w:cs="Times New Roman"/>
           <w:sz w:val="24"/>
           <w:szCs w:val="24"/>
@@ -12734,14 +12787,14 @@
         </w:tabs>
         <w:spacing w:before="0" w:after="0" w:line="480" w:lineRule="auto"/>
         <w:rPr>
-          <w:del w:id="50" w:author="darcy" w:date="2015-05-13T11:15:00Z"/>
+          <w:del w:id="56" w:author="darcy" w:date="2015-05-13T11:15:00Z"/>
           <w:rFonts w:ascii="Times New Roman" w:hAnsi="Times New Roman" w:cs="Times New Roman"/>
           <w:noProof w:val="0"/>
           <w:sz w:val="24"/>
           <w:szCs w:val="24"/>
         </w:rPr>
       </w:pPr>
-      <w:del w:id="51" w:author="darcy" w:date="2015-05-13T11:15:00Z">
+      <w:del w:id="57" w:author="darcy" w:date="2015-05-13T11:15:00Z">
         <w:r>
           <w:rPr>
             <w:rFonts w:ascii="Times New Roman" w:hAnsi="Times New Roman" w:cs="Times New Roman"/>
@@ -12772,13 +12825,13 @@
         <w:spacing w:after="0" w:line="480" w:lineRule="auto"/>
         <w:jc w:val="both"/>
         <w:rPr>
-          <w:del w:id="52" w:author="darcy" w:date="2015-05-13T11:15:00Z"/>
+          <w:del w:id="58" w:author="darcy" w:date="2015-05-13T11:15:00Z"/>
           <w:rFonts w:ascii="Times New Roman" w:hAnsi="Times New Roman" w:cs="Times New Roman"/>
           <w:sz w:val="24"/>
           <w:szCs w:val="24"/>
         </w:rPr>
       </w:pPr>
-      <w:del w:id="53" w:author="darcy" w:date="2015-05-13T11:15:00Z">
+      <w:del w:id="59" w:author="darcy" w:date="2015-05-13T11:15:00Z">
         <w:r>
           <w:rPr>
             <w:rFonts w:ascii="Times New Roman" w:hAnsi="Times New Roman" w:cs="Times New Roman"/>
@@ -13302,13 +13355,13 @@
         <w:spacing w:after="0" w:line="480" w:lineRule="auto"/>
         <w:jc w:val="both"/>
         <w:rPr>
-          <w:del w:id="54" w:author="darcy" w:date="2015-05-13T11:15:00Z"/>
+          <w:del w:id="60" w:author="darcy" w:date="2015-05-13T11:15:00Z"/>
           <w:rFonts w:ascii="Times New Roman" w:hAnsi="Times New Roman" w:cs="Times New Roman"/>
           <w:sz w:val="24"/>
           <w:szCs w:val="24"/>
         </w:rPr>
       </w:pPr>
-      <w:del w:id="55" w:author="darcy" w:date="2015-05-13T11:15:00Z">
+      <w:del w:id="61" w:author="darcy" w:date="2015-05-13T11:15:00Z">
         <w:r>
           <w:rPr>
             <w:rFonts w:ascii="Times New Roman" w:hAnsi="Times New Roman" w:cs="Times New Roman"/>
@@ -13717,7 +13770,7 @@
         </w:tabs>
         <w:spacing w:after="0" w:line="480" w:lineRule="auto"/>
         <w:rPr>
-          <w:del w:id="56" w:author="darcy" w:date="2015-05-13T11:15:00Z"/>
+          <w:del w:id="62" w:author="darcy" w:date="2015-05-13T11:15:00Z"/>
           <w:rFonts w:ascii="Times New Roman" w:hAnsi="Times New Roman" w:cs="Times New Roman"/>
           <w:sz w:val="24"/>
           <w:szCs w:val="24"/>
@@ -13727,7 +13780,7 @@
         <m:sSub>
           <m:sSubPr>
             <m:ctrlPr>
-              <w:del w:id="57" w:author="darcy" w:date="2015-05-13T11:15:00Z">
+              <w:del w:id="63" w:author="darcy" w:date="2015-05-13T11:15:00Z">
                 <w:rPr>
                   <w:rFonts w:ascii="Cambria Math" w:hAnsi="Cambria Math" w:cs="Times New Roman"/>
                   <w:i/>
@@ -13738,7 +13791,7 @@
             </m:ctrlPr>
           </m:sSubPr>
           <m:e>
-            <w:del w:id="58" w:author="darcy" w:date="2015-05-13T11:15:00Z">
+            <w:del w:id="64" w:author="darcy" w:date="2015-05-13T11:15:00Z">
               <m:r>
                 <w:rPr>
                   <w:rFonts w:ascii="Cambria Math" w:hAnsi="Cambria Math" w:cs="Times New Roman"/>
@@ -13750,7 +13803,7 @@
             </w:del>
           </m:e>
           <m:sub>
-            <w:del w:id="59" w:author="darcy" w:date="2015-05-13T11:15:00Z">
+            <w:del w:id="65" w:author="darcy" w:date="2015-05-13T11:15:00Z">
               <m:r>
                 <w:rPr>
                   <w:rFonts w:ascii="Cambria Math" w:hAnsi="Cambria Math" w:cs="Times New Roman"/>
@@ -13762,7 +13815,7 @@
             </w:del>
           </m:sub>
         </m:sSub>
-        <w:del w:id="60" w:author="darcy" w:date="2015-05-13T11:15:00Z">
+        <w:del w:id="66" w:author="darcy" w:date="2015-05-13T11:15:00Z">
           <m:r>
             <w:rPr>
               <w:rFonts w:ascii="Cambria Math" w:hAnsi="Cambria Math" w:cs="Times New Roman"/>
@@ -13775,7 +13828,7 @@
         <m:sSub>
           <m:sSubPr>
             <m:ctrlPr>
-              <w:del w:id="61" w:author="darcy" w:date="2015-05-13T11:15:00Z">
+              <w:del w:id="67" w:author="darcy" w:date="2015-05-13T11:15:00Z">
                 <w:rPr>
                   <w:rFonts w:ascii="Cambria Math" w:hAnsi="Cambria Math" w:cs="Times New Roman"/>
                   <w:i/>
@@ -13786,7 +13839,7 @@
             </m:ctrlPr>
           </m:sSubPr>
           <m:e>
-            <w:del w:id="62" w:author="darcy" w:date="2015-05-13T11:15:00Z">
+            <w:del w:id="68" w:author="darcy" w:date="2015-05-13T11:15:00Z">
               <m:r>
                 <w:rPr>
                   <w:rFonts w:ascii="Cambria Math" w:hAnsi="Cambria Math" w:cs="Times New Roman"/>
@@ -13798,7 +13851,7 @@
             </w:del>
           </m:e>
           <m:sub>
-            <w:del w:id="63" w:author="darcy" w:date="2015-05-13T11:15:00Z">
+            <w:del w:id="69" w:author="darcy" w:date="2015-05-13T11:15:00Z">
               <m:r>
                 <w:rPr>
                   <w:rFonts w:ascii="Cambria Math" w:hAnsi="Cambria Math" w:cs="Times New Roman"/>
@@ -13813,7 +13866,7 @@
         <m:d>
           <m:dPr>
             <m:ctrlPr>
-              <w:del w:id="64" w:author="darcy" w:date="2015-05-13T11:15:00Z">
+              <w:del w:id="70" w:author="darcy" w:date="2015-05-13T11:15:00Z">
                 <w:rPr>
                   <w:rFonts w:ascii="Cambria Math" w:hAnsi="Cambria Math" w:cs="Times New Roman"/>
                   <w:i/>
@@ -13824,7 +13877,7 @@
             </m:ctrlPr>
           </m:dPr>
           <m:e>
-            <w:del w:id="65" w:author="darcy" w:date="2015-05-13T11:15:00Z">
+            <w:del w:id="71" w:author="darcy" w:date="2015-05-13T11:15:00Z">
               <m:r>
                 <w:rPr>
                   <w:rFonts w:ascii="Cambria Math" w:hAnsi="Cambria Math" w:cs="Times New Roman"/>
@@ -13837,7 +13890,7 @@
             <m:d>
               <m:dPr>
                 <m:ctrlPr>
-                  <w:del w:id="66" w:author="darcy" w:date="2015-05-13T11:15:00Z">
+                  <w:del w:id="72" w:author="darcy" w:date="2015-05-13T11:15:00Z">
                     <w:rPr>
                       <w:rFonts w:ascii="Cambria Math" w:hAnsi="Cambria Math" w:cs="Times New Roman"/>
                       <w:i/>
@@ -13851,7 +13904,7 @@
                 <m:f>
                   <m:fPr>
                     <m:ctrlPr>
-                      <w:del w:id="67" w:author="darcy" w:date="2015-05-13T11:15:00Z">
+                      <w:del w:id="73" w:author="darcy" w:date="2015-05-13T11:15:00Z">
                         <w:rPr>
                           <w:rFonts w:ascii="Cambria Math" w:hAnsi="Cambria Math" w:cs="Times New Roman"/>
                           <w:i/>
@@ -13862,7 +13915,7 @@
                     </m:ctrlPr>
                   </m:fPr>
                   <m:num>
-                    <w:del w:id="68" w:author="darcy" w:date="2015-05-13T11:15:00Z">
+                    <w:del w:id="74" w:author="darcy" w:date="2015-05-13T11:15:00Z">
                       <m:r>
                         <w:rPr>
                           <w:rFonts w:ascii="Cambria Math" w:hAnsi="Cambria Math" w:cs="Times New Roman"/>
@@ -13875,7 +13928,7 @@
                     <m:sSub>
                       <m:sSubPr>
                         <m:ctrlPr>
-                          <w:del w:id="69" w:author="darcy" w:date="2015-05-13T11:15:00Z">
+                          <w:del w:id="75" w:author="darcy" w:date="2015-05-13T11:15:00Z">
                             <w:rPr>
                               <w:rFonts w:ascii="Cambria Math" w:hAnsi="Cambria Math" w:cs="Times New Roman"/>
                               <w:i/>
@@ -13886,7 +13939,7 @@
                         </m:ctrlPr>
                       </m:sSubPr>
                       <m:e>
-                        <w:del w:id="70" w:author="darcy" w:date="2015-05-13T11:15:00Z">
+                        <w:del w:id="76" w:author="darcy" w:date="2015-05-13T11:15:00Z">
                           <m:r>
                             <w:rPr>
                               <w:rFonts w:ascii="Cambria Math" w:hAnsi="Cambria Math" w:cs="Times New Roman"/>
@@ -13898,7 +13951,7 @@
                         </w:del>
                       </m:e>
                       <m:sub>
-                        <w:del w:id="71" w:author="darcy" w:date="2015-05-13T11:15:00Z">
+                        <w:del w:id="77" w:author="darcy" w:date="2015-05-13T11:15:00Z">
                           <m:r>
                             <w:rPr>
                               <w:rFonts w:ascii="Cambria Math" w:hAnsi="Cambria Math" w:cs="Times New Roman"/>
@@ -13915,7 +13968,7 @@
                     <m:sSub>
                       <m:sSubPr>
                         <m:ctrlPr>
-                          <w:del w:id="72" w:author="darcy" w:date="2015-05-13T11:15:00Z">
+                          <w:del w:id="78" w:author="darcy" w:date="2015-05-13T11:15:00Z">
                             <w:rPr>
                               <w:rFonts w:ascii="Cambria Math" w:hAnsi="Cambria Math" w:cs="Times New Roman"/>
                               <w:i/>
@@ -13926,7 +13979,7 @@
                         </m:ctrlPr>
                       </m:sSubPr>
                       <m:e>
-                        <w:del w:id="73" w:author="darcy" w:date="2015-05-13T11:15:00Z">
+                        <w:del w:id="79" w:author="darcy" w:date="2015-05-13T11:15:00Z">
                           <m:r>
                             <w:rPr>
                               <w:rFonts w:ascii="Cambria Math" w:hAnsi="Cambria Math" w:cs="Times New Roman"/>
@@ -13938,7 +13991,7 @@
                         </w:del>
                       </m:e>
                       <m:sub>
-                        <w:del w:id="74" w:author="darcy" w:date="2015-05-13T11:15:00Z">
+                        <w:del w:id="80" w:author="darcy" w:date="2015-05-13T11:15:00Z">
                           <m:r>
                             <w:rPr>
                               <w:rFonts w:ascii="Cambria Math" w:hAnsi="Cambria Math" w:cs="Times New Roman"/>
@@ -13957,7 +14010,7 @@
           </m:e>
         </m:d>
       </m:oMath>
-      <w:del w:id="75" w:author="darcy" w:date="2015-05-13T11:15:00Z">
+      <w:del w:id="81" w:author="darcy" w:date="2015-05-13T11:15:00Z">
         <w:r>
           <w:rPr>
             <w:rFonts w:ascii="Times New Roman" w:hAnsi="Times New Roman" w:cs="Times New Roman"/>
@@ -13987,13 +14040,13 @@
         <w:spacing w:after="0" w:line="480" w:lineRule="auto"/>
         <w:jc w:val="both"/>
         <w:rPr>
-          <w:del w:id="76" w:author="darcy" w:date="2015-05-13T11:15:00Z"/>
+          <w:del w:id="82" w:author="darcy" w:date="2015-05-13T11:15:00Z"/>
           <w:rFonts w:ascii="Times New Roman" w:hAnsi="Times New Roman" w:cs="Times New Roman"/>
           <w:sz w:val="24"/>
           <w:szCs w:val="24"/>
         </w:rPr>
       </w:pPr>
-      <w:del w:id="77" w:author="darcy" w:date="2015-05-13T11:15:00Z">
+      <w:del w:id="83" w:author="darcy" w:date="2015-05-13T11:15:00Z">
         <w:r>
           <w:rPr>
             <w:rFonts w:ascii="Times New Roman" w:hAnsi="Times New Roman" w:cs="Times New Roman"/>
@@ -14013,13 +14066,13 @@
         </w:tabs>
         <w:spacing w:after="0" w:line="480" w:lineRule="auto"/>
         <w:rPr>
-          <w:del w:id="78" w:author="darcy" w:date="2015-05-13T11:15:00Z"/>
+          <w:del w:id="84" w:author="darcy" w:date="2015-05-13T11:15:00Z"/>
           <w:rFonts w:ascii="Times New Roman" w:hAnsi="Times New Roman" w:cs="Times New Roman"/>
           <w:sz w:val="24"/>
           <w:szCs w:val="24"/>
         </w:rPr>
       </w:pPr>
-      <w:del w:id="79" w:author="darcy" w:date="2015-05-13T11:15:00Z">
+      <w:del w:id="85" w:author="darcy" w:date="2015-05-13T11:15:00Z">
         <m:oMath>
           <m:r>
             <w:rPr>
@@ -14243,7 +14296,7 @@
       <w:pPr>
         <w:spacing w:after="0" w:line="480" w:lineRule="auto"/>
         <w:rPr>
-          <w:del w:id="80" w:author="darcy" w:date="2015-05-13T11:15:00Z"/>
+          <w:del w:id="86" w:author="darcy" w:date="2015-05-13T11:15:00Z"/>
           <w:rFonts w:ascii="Times New Roman" w:hAnsi="Times New Roman" w:cs="Times New Roman"/>
           <w:i/>
           <w:color w:val="000000" w:themeColor="text1"/>
@@ -14251,7 +14304,7 @@
           <w:szCs w:val="24"/>
         </w:rPr>
       </w:pPr>
-      <w:del w:id="81" w:author="darcy" w:date="2015-05-13T11:15:00Z">
+      <w:del w:id="87" w:author="darcy" w:date="2015-05-13T11:15:00Z">
         <w:r>
           <w:rPr>
             <w:rFonts w:ascii="Times New Roman" w:hAnsi="Times New Roman" w:cs="Times New Roman"/>
@@ -15190,13 +15243,13 @@
         <w:spacing w:after="0" w:line="480" w:lineRule="auto"/>
         <w:ind w:firstLine="720"/>
         <w:rPr>
-          <w:del w:id="82" w:author="darcy" w:date="2015-05-13T11:15:00Z"/>
+          <w:del w:id="88" w:author="darcy" w:date="2015-05-13T11:15:00Z"/>
           <w:rFonts w:ascii="Times New Roman" w:hAnsi="Times New Roman" w:cs="Times New Roman"/>
           <w:sz w:val="24"/>
           <w:szCs w:val="24"/>
         </w:rPr>
       </w:pPr>
-      <w:del w:id="83" w:author="darcy" w:date="2015-05-13T11:15:00Z">
+      <w:del w:id="89" w:author="darcy" w:date="2015-05-13T11:15:00Z">
         <w:r>
           <w:rPr>
             <w:rFonts w:ascii="Times New Roman" w:hAnsi="Times New Roman" w:cs="Times New Roman"/>
@@ -15320,13 +15373,13 @@
         </w:numPr>
         <w:spacing w:after="0" w:line="480" w:lineRule="auto"/>
         <w:rPr>
-          <w:del w:id="84" w:author="darcy" w:date="2015-05-13T11:15:00Z"/>
+          <w:del w:id="90" w:author="darcy" w:date="2015-05-13T11:15:00Z"/>
           <w:rFonts w:ascii="Times New Roman" w:hAnsi="Times New Roman" w:cs="Times New Roman"/>
           <w:sz w:val="24"/>
           <w:szCs w:val="24"/>
         </w:rPr>
       </w:pPr>
-      <w:del w:id="85" w:author="darcy" w:date="2015-05-13T11:15:00Z">
+      <w:del w:id="91" w:author="darcy" w:date="2015-05-13T11:15:00Z">
         <w:r>
           <w:rPr>
             <w:rFonts w:ascii="Times New Roman" w:hAnsi="Times New Roman" w:cs="Times New Roman"/>
@@ -15586,13 +15639,13 @@
         </w:numPr>
         <w:spacing w:after="0" w:line="480" w:lineRule="auto"/>
         <w:rPr>
-          <w:del w:id="86" w:author="darcy" w:date="2015-05-13T11:15:00Z"/>
+          <w:del w:id="92" w:author="darcy" w:date="2015-05-13T11:15:00Z"/>
           <w:rFonts w:ascii="Times New Roman" w:hAnsi="Times New Roman" w:cs="Times New Roman"/>
           <w:sz w:val="24"/>
           <w:szCs w:val="24"/>
         </w:rPr>
       </w:pPr>
-      <w:del w:id="87" w:author="darcy" w:date="2015-05-13T11:15:00Z">
+      <w:del w:id="93" w:author="darcy" w:date="2015-05-13T11:15:00Z">
         <w:r>
           <w:rPr>
             <w:rFonts w:ascii="Times New Roman" w:hAnsi="Times New Roman" w:cs="Times New Roman"/>
@@ -15836,13 +15889,13 @@
         </w:numPr>
         <w:spacing w:after="0" w:line="480" w:lineRule="auto"/>
         <w:rPr>
-          <w:del w:id="88" w:author="darcy" w:date="2015-05-13T11:15:00Z"/>
+          <w:del w:id="94" w:author="darcy" w:date="2015-05-13T11:15:00Z"/>
           <w:rFonts w:ascii="Times New Roman" w:hAnsi="Times New Roman" w:cs="Times New Roman"/>
           <w:sz w:val="24"/>
           <w:szCs w:val="24"/>
         </w:rPr>
       </w:pPr>
-      <w:del w:id="89" w:author="darcy" w:date="2015-05-13T11:15:00Z">
+      <w:del w:id="95" w:author="darcy" w:date="2015-05-13T11:15:00Z">
         <w:r>
           <w:rPr>
             <w:rFonts w:ascii="Times New Roman" w:hAnsi="Times New Roman" w:cs="Times New Roman"/>
@@ -16081,13 +16134,13 @@
       <w:pPr>
         <w:spacing w:after="0" w:line="480" w:lineRule="auto"/>
         <w:rPr>
-          <w:del w:id="90" w:author="darcy" w:date="2015-05-13T11:15:00Z"/>
+          <w:del w:id="96" w:author="darcy" w:date="2015-05-13T11:15:00Z"/>
           <w:rFonts w:ascii="Times New Roman" w:hAnsi="Times New Roman" w:cs="Times New Roman"/>
           <w:sz w:val="24"/>
           <w:szCs w:val="24"/>
         </w:rPr>
       </w:pPr>
-      <w:del w:id="91" w:author="darcy" w:date="2015-05-13T11:15:00Z">
+      <w:del w:id="97" w:author="darcy" w:date="2015-05-13T11:15:00Z">
         <w:r>
           <w:rPr>
             <w:rFonts w:ascii="Times New Roman" w:hAnsi="Times New Roman" w:cs="Times New Roman"/>
@@ -16361,14 +16414,14 @@
         </w:tabs>
         <w:spacing w:before="0" w:after="0" w:line="480" w:lineRule="auto"/>
         <w:rPr>
-          <w:ins w:id="92" w:author="darcy" w:date="2015-05-13T11:17:00Z"/>
+          <w:ins w:id="98" w:author="darcy" w:date="2015-05-13T11:17:00Z"/>
           <w:rFonts w:ascii="Times New Roman" w:hAnsi="Times New Roman" w:cs="Times New Roman"/>
           <w:noProof w:val="0"/>
           <w:sz w:val="24"/>
           <w:szCs w:val="24"/>
         </w:rPr>
       </w:pPr>
-      <w:ins w:id="93" w:author="darcy" w:date="2015-05-13T11:17:00Z">
+      <w:ins w:id="99" w:author="darcy" w:date="2015-05-13T11:17:00Z">
         <w:r>
           <w:rPr>
             <w:rFonts w:ascii="Times New Roman" w:hAnsi="Times New Roman" w:cs="Times New Roman"/>
@@ -16407,13 +16460,13 @@
         </w:tabs>
         <w:spacing w:after="0" w:line="480" w:lineRule="auto"/>
         <w:rPr>
-          <w:ins w:id="94" w:author="darcy" w:date="2015-05-13T11:17:00Z"/>
+          <w:ins w:id="100" w:author="darcy" w:date="2015-05-13T11:17:00Z"/>
           <w:rFonts w:ascii="Times New Roman" w:hAnsi="Times New Roman" w:cs="Times New Roman"/>
           <w:sz w:val="24"/>
           <w:szCs w:val="24"/>
         </w:rPr>
       </w:pPr>
-      <w:ins w:id="95" w:author="darcy" w:date="2015-05-13T11:17:00Z">
+      <w:ins w:id="101" w:author="darcy" w:date="2015-05-13T11:17:00Z">
         <w:r>
           <w:rPr>
             <w:rFonts w:ascii="Times New Roman" w:hAnsi="Times New Roman" w:cs="Times New Roman"/>
@@ -16551,13 +16604,15 @@
           </w:rPr>
           <w:instrText xml:space="preserve"> REF _Ref410630945 \h  \* MERGEFORMAT </w:instrText>
         </w:r>
-        <w:r>
-          <w:rPr>
-            <w:rFonts w:ascii="Times New Roman" w:hAnsi="Times New Roman" w:cs="Times New Roman"/>
-            <w:sz w:val="24"/>
-            <w:szCs w:val="24"/>
-          </w:rPr>
-        </w:r>
+      </w:ins>
+      <w:r>
+        <w:rPr>
+          <w:rFonts w:ascii="Times New Roman" w:hAnsi="Times New Roman" w:cs="Times New Roman"/>
+          <w:sz w:val="24"/>
+          <w:szCs w:val="24"/>
+        </w:rPr>
+      </w:r>
+      <w:ins w:id="102" w:author="darcy" w:date="2015-05-13T11:17:00Z">
         <w:r>
           <w:rPr>
             <w:rFonts w:ascii="Times New Roman" w:hAnsi="Times New Roman" w:cs="Times New Roman"/>
@@ -16615,13 +16670,15 @@
           </w:rPr>
           <w:instrText xml:space="preserve"> REF _Ref409962302 \h  \* MERGEFORMAT </w:instrText>
         </w:r>
-        <w:r>
-          <w:rPr>
-            <w:rFonts w:ascii="Times New Roman" w:hAnsi="Times New Roman" w:cs="Times New Roman"/>
-            <w:sz w:val="24"/>
-            <w:szCs w:val="24"/>
-          </w:rPr>
-        </w:r>
+      </w:ins>
+      <w:r>
+        <w:rPr>
+          <w:rFonts w:ascii="Times New Roman" w:hAnsi="Times New Roman" w:cs="Times New Roman"/>
+          <w:sz w:val="24"/>
+          <w:szCs w:val="24"/>
+        </w:rPr>
+      </w:r>
+      <w:ins w:id="103" w:author="darcy" w:date="2015-05-13T11:17:00Z">
         <w:r>
           <w:rPr>
             <w:rFonts w:ascii="Times New Roman" w:hAnsi="Times New Roman" w:cs="Times New Roman"/>
@@ -16737,13 +16794,15 @@
           </w:rPr>
           <w:instrText xml:space="preserve"> REF _Ref409962306 \h  \* MERGEFORMAT </w:instrText>
         </w:r>
-        <w:r>
-          <w:rPr>
-            <w:rFonts w:ascii="Times New Roman" w:hAnsi="Times New Roman" w:cs="Times New Roman"/>
-            <w:sz w:val="24"/>
-            <w:szCs w:val="24"/>
-          </w:rPr>
-        </w:r>
+      </w:ins>
+      <w:r>
+        <w:rPr>
+          <w:rFonts w:ascii="Times New Roman" w:hAnsi="Times New Roman" w:cs="Times New Roman"/>
+          <w:sz w:val="24"/>
+          <w:szCs w:val="24"/>
+        </w:rPr>
+      </w:r>
+      <w:ins w:id="104" w:author="darcy" w:date="2015-05-13T11:17:00Z">
         <w:r>
           <w:rPr>
             <w:rFonts w:ascii="Times New Roman" w:hAnsi="Times New Roman" w:cs="Times New Roman"/>
@@ -16813,13 +16872,13 @@
         </w:tabs>
         <w:spacing w:after="0" w:line="480" w:lineRule="auto"/>
         <w:rPr>
-          <w:ins w:id="96" w:author="darcy" w:date="2015-05-13T11:17:00Z"/>
+          <w:ins w:id="105" w:author="darcy" w:date="2015-05-13T11:17:00Z"/>
           <w:rFonts w:ascii="Times New Roman" w:hAnsi="Times New Roman" w:cs="Times New Roman"/>
           <w:sz w:val="24"/>
           <w:szCs w:val="24"/>
         </w:rPr>
       </w:pPr>
-      <w:ins w:id="97" w:author="darcy" w:date="2015-05-13T11:17:00Z">
+      <w:ins w:id="106" w:author="darcy" w:date="2015-05-13T11:17:00Z">
         <w:r>
           <w:rPr>
             <w:rFonts w:ascii="Times New Roman" w:hAnsi="Times New Roman" w:cs="Times New Roman"/>
@@ -16891,13 +16950,15 @@
           </w:rPr>
           <w:instrText xml:space="preserve"> REF _Ref410630975 \h  \* MERGEFORMAT </w:instrText>
         </w:r>
-        <w:r>
-          <w:rPr>
-            <w:rFonts w:ascii="Times New Roman" w:hAnsi="Times New Roman" w:cs="Times New Roman"/>
-            <w:sz w:val="24"/>
-            <w:szCs w:val="24"/>
-          </w:rPr>
-        </w:r>
+      </w:ins>
+      <w:r>
+        <w:rPr>
+          <w:rFonts w:ascii="Times New Roman" w:hAnsi="Times New Roman" w:cs="Times New Roman"/>
+          <w:sz w:val="24"/>
+          <w:szCs w:val="24"/>
+        </w:rPr>
+      </w:r>
+      <w:ins w:id="107" w:author="darcy" w:date="2015-05-13T11:17:00Z">
         <w:r>
           <w:rPr>
             <w:rFonts w:ascii="Times New Roman" w:hAnsi="Times New Roman" w:cs="Times New Roman"/>
@@ -17145,13 +17206,15 @@
           </w:rPr>
           <w:instrText xml:space="preserve"> REF _Ref410630977 \h  \* MERGEFORMAT </w:instrText>
         </w:r>
-        <w:r>
-          <w:rPr>
-            <w:rFonts w:ascii="Times New Roman" w:hAnsi="Times New Roman" w:cs="Times New Roman"/>
-            <w:sz w:val="24"/>
-            <w:szCs w:val="24"/>
-          </w:rPr>
-        </w:r>
+      </w:ins>
+      <w:r>
+        <w:rPr>
+          <w:rFonts w:ascii="Times New Roman" w:hAnsi="Times New Roman" w:cs="Times New Roman"/>
+          <w:sz w:val="24"/>
+          <w:szCs w:val="24"/>
+        </w:rPr>
+      </w:r>
+      <w:ins w:id="108" w:author="darcy" w:date="2015-05-13T11:17:00Z">
         <w:r>
           <w:rPr>
             <w:rFonts w:ascii="Times New Roman" w:hAnsi="Times New Roman" w:cs="Times New Roman"/>
@@ -17206,13 +17269,13 @@
         </w:tabs>
         <w:spacing w:after="0" w:line="480" w:lineRule="auto"/>
         <w:rPr>
-          <w:ins w:id="98" w:author="darcy" w:date="2015-05-13T11:17:00Z"/>
+          <w:ins w:id="109" w:author="darcy" w:date="2015-05-13T11:17:00Z"/>
           <w:rFonts w:ascii="Times New Roman" w:hAnsi="Times New Roman" w:cs="Times New Roman"/>
           <w:sz w:val="24"/>
           <w:szCs w:val="24"/>
         </w:rPr>
       </w:pPr>
-      <w:ins w:id="99" w:author="darcy" w:date="2015-05-13T11:17:00Z">
+      <w:ins w:id="110" w:author="darcy" w:date="2015-05-13T11:17:00Z">
         <w:r>
           <w:rPr>
             <w:rFonts w:ascii="Times New Roman" w:hAnsi="Times New Roman" w:cs="Times New Roman"/>
@@ -17353,13 +17416,15 @@
           </w:rPr>
           <w:instrText xml:space="preserve"> REF _Ref410630945 \h  \* MERGEFORMAT </w:instrText>
         </w:r>
-        <w:r>
-          <w:rPr>
-            <w:rFonts w:ascii="Times New Roman" w:hAnsi="Times New Roman" w:cs="Times New Roman"/>
-            <w:sz w:val="24"/>
-            <w:szCs w:val="24"/>
-          </w:rPr>
-        </w:r>
+      </w:ins>
+      <w:r>
+        <w:rPr>
+          <w:rFonts w:ascii="Times New Roman" w:hAnsi="Times New Roman" w:cs="Times New Roman"/>
+          <w:sz w:val="24"/>
+          <w:szCs w:val="24"/>
+        </w:rPr>
+      </w:r>
+      <w:ins w:id="111" w:author="darcy" w:date="2015-05-13T11:17:00Z">
         <w:r>
           <w:rPr>
             <w:rFonts w:ascii="Times New Roman" w:hAnsi="Times New Roman" w:cs="Times New Roman"/>
@@ -17417,13 +17482,15 @@
           </w:rPr>
           <w:instrText xml:space="preserve"> REF _Ref409962302 \h  \* MERGEFORMAT </w:instrText>
         </w:r>
-        <w:r>
-          <w:rPr>
-            <w:rFonts w:ascii="Times New Roman" w:hAnsi="Times New Roman" w:cs="Times New Roman"/>
-            <w:sz w:val="24"/>
-            <w:szCs w:val="24"/>
-          </w:rPr>
-        </w:r>
+      </w:ins>
+      <w:r>
+        <w:rPr>
+          <w:rFonts w:ascii="Times New Roman" w:hAnsi="Times New Roman" w:cs="Times New Roman"/>
+          <w:sz w:val="24"/>
+          <w:szCs w:val="24"/>
+        </w:rPr>
+      </w:r>
+      <w:ins w:id="112" w:author="darcy" w:date="2015-05-13T11:17:00Z">
         <w:r>
           <w:rPr>
             <w:rFonts w:ascii="Times New Roman" w:hAnsi="Times New Roman" w:cs="Times New Roman"/>
@@ -17474,13 +17541,15 @@
           </w:rPr>
           <w:instrText xml:space="preserve"> REF _Ref409962306 \h  \* MERGEFORMAT </w:instrText>
         </w:r>
-        <w:r>
-          <w:rPr>
-            <w:rFonts w:ascii="Times New Roman" w:hAnsi="Times New Roman" w:cs="Times New Roman"/>
-            <w:sz w:val="24"/>
-            <w:szCs w:val="24"/>
-          </w:rPr>
-        </w:r>
+      </w:ins>
+      <w:r>
+        <w:rPr>
+          <w:rFonts w:ascii="Times New Roman" w:hAnsi="Times New Roman" w:cs="Times New Roman"/>
+          <w:sz w:val="24"/>
+          <w:szCs w:val="24"/>
+        </w:rPr>
+      </w:r>
+      <w:ins w:id="113" w:author="darcy" w:date="2015-05-13T11:17:00Z">
         <w:r>
           <w:rPr>
             <w:rFonts w:ascii="Times New Roman" w:hAnsi="Times New Roman" w:cs="Times New Roman"/>
@@ -17530,13 +17599,15 @@
           </w:rPr>
           <w:instrText xml:space="preserve"> REF _Ref410630975 \h  \* MERGEFORMAT </w:instrText>
         </w:r>
-        <w:r>
-          <w:rPr>
-            <w:rFonts w:ascii="Times New Roman" w:hAnsi="Times New Roman" w:cs="Times New Roman"/>
-            <w:sz w:val="24"/>
-            <w:szCs w:val="24"/>
-          </w:rPr>
-        </w:r>
+      </w:ins>
+      <w:r>
+        <w:rPr>
+          <w:rFonts w:ascii="Times New Roman" w:hAnsi="Times New Roman" w:cs="Times New Roman"/>
+          <w:sz w:val="24"/>
+          <w:szCs w:val="24"/>
+        </w:rPr>
+      </w:r>
+      <w:ins w:id="114" w:author="darcy" w:date="2015-05-13T11:17:00Z">
         <w:r>
           <w:rPr>
             <w:rFonts w:ascii="Times New Roman" w:hAnsi="Times New Roman" w:cs="Times New Roman"/>
@@ -17587,13 +17658,15 @@
           </w:rPr>
           <w:instrText xml:space="preserve"> REF _Ref410630977 \h  \* MERGEFORMAT </w:instrText>
         </w:r>
-        <w:r>
-          <w:rPr>
-            <w:rFonts w:ascii="Times New Roman" w:hAnsi="Times New Roman" w:cs="Times New Roman"/>
-            <w:sz w:val="24"/>
-            <w:szCs w:val="24"/>
-          </w:rPr>
-        </w:r>
+      </w:ins>
+      <w:r>
+        <w:rPr>
+          <w:rFonts w:ascii="Times New Roman" w:hAnsi="Times New Roman" w:cs="Times New Roman"/>
+          <w:sz w:val="24"/>
+          <w:szCs w:val="24"/>
+        </w:rPr>
+      </w:r>
+      <w:ins w:id="115" w:author="darcy" w:date="2015-05-13T11:17:00Z">
         <w:r>
           <w:rPr>
             <w:rFonts w:ascii="Times New Roman" w:hAnsi="Times New Roman" w:cs="Times New Roman"/>
@@ -17657,7 +17730,7 @@
         </w:tabs>
         <w:spacing w:after="0" w:line="480" w:lineRule="auto"/>
         <w:rPr>
-          <w:ins w:id="100" w:author="darcy" w:date="2015-05-13T11:17:00Z"/>
+          <w:ins w:id="116" w:author="darcy" w:date="2015-05-13T11:17:00Z"/>
           <w:rFonts w:ascii="Times New Roman" w:hAnsi="Times New Roman" w:cs="Times New Roman"/>
           <w:sz w:val="24"/>
           <w:szCs w:val="24"/>
@@ -17689,7 +17762,7 @@
         </w:rPr>
         <w:t>3.</w:t>
       </w:r>
-      <w:ins w:id="101" w:author="darcy" w:date="2015-05-13T11:17:00Z">
+      <w:ins w:id="117" w:author="darcy" w:date="2015-05-13T11:17:00Z">
         <w:r>
           <w:rPr>
             <w:rFonts w:ascii="Times New Roman" w:hAnsi="Times New Roman" w:cs="Times New Roman"/>
@@ -17700,7 +17773,7 @@
           <w:t>2</w:t>
         </w:r>
       </w:ins>
-      <w:del w:id="102" w:author="darcy" w:date="2015-05-13T11:17:00Z">
+      <w:del w:id="118" w:author="darcy" w:date="2015-05-13T11:17:00Z">
         <w:r>
           <w:rPr>
             <w:rFonts w:ascii="Times New Roman" w:hAnsi="Times New Roman" w:cs="Times New Roman"/>
@@ -20236,20 +20309,18 @@
       <w:pPr>
         <w:spacing w:line="480" w:lineRule="auto"/>
         <w:rPr>
-          <w:del w:id="103" w:author="darcy" w:date="2015-05-13T11:16:00Z"/>
-          <w:rFonts w:ascii="Times New Roman" w:hAnsi="Times New Roman" w:cs="Times New Roman"/>
-          <w:sz w:val="24"/>
-          <w:szCs w:val="24"/>
-        </w:rPr>
-        <w:pPrChange w:id="104" w:author="darcy" w:date="2015-05-13T11:16:00Z">
+          <w:del w:id="119" w:author="darcy" w:date="2015-05-13T11:16:00Z"/>
+          <w:rFonts w:ascii="Times New Roman" w:hAnsi="Times New Roman" w:cs="Times New Roman"/>
+          <w:sz w:val="24"/>
+          <w:szCs w:val="24"/>
+        </w:rPr>
+        <w:pPrChange w:id="120" w:author="darcy" w:date="2015-05-13T11:16:00Z">
           <w:pPr>
             <w:spacing w:line="480" w:lineRule="auto"/>
             <w:ind w:firstLine="720"/>
           </w:pPr>
         </w:pPrChange>
       </w:pPr>
-      <w:bookmarkStart w:id="105" w:name="_GoBack"/>
-      <w:bookmarkEnd w:id="105"/>
     </w:p>
     <w:p>
       <w:pPr>
@@ -20261,14 +20332,14 @@
         </w:tabs>
         <w:spacing w:before="0" w:after="0" w:line="480" w:lineRule="auto"/>
         <w:rPr>
-          <w:del w:id="106" w:author="darcy" w:date="2015-05-13T11:16:00Z"/>
+          <w:del w:id="121" w:author="darcy" w:date="2015-05-13T11:16:00Z"/>
           <w:rFonts w:ascii="Times New Roman" w:hAnsi="Times New Roman" w:cs="Times New Roman"/>
           <w:noProof w:val="0"/>
           <w:sz w:val="24"/>
           <w:szCs w:val="24"/>
         </w:rPr>
       </w:pPr>
-      <w:del w:id="107" w:author="darcy" w:date="2015-05-13T11:16:00Z">
+      <w:del w:id="122" w:author="darcy" w:date="2015-05-13T11:16:00Z">
         <w:r>
           <w:rPr>
             <w:rFonts w:ascii="Times New Roman" w:hAnsi="Times New Roman" w:cs="Times New Roman"/>
@@ -20316,13 +20387,13 @@
         </w:tabs>
         <w:spacing w:after="0" w:line="480" w:lineRule="auto"/>
         <w:rPr>
-          <w:del w:id="108" w:author="darcy" w:date="2015-05-13T11:16:00Z"/>
+          <w:del w:id="123" w:author="darcy" w:date="2015-05-13T11:16:00Z"/>
           <w:rFonts w:ascii="Times New Roman" w:hAnsi="Times New Roman" w:cs="Times New Roman"/>
           <w:sz w:val="24"/>
           <w:szCs w:val="24"/>
         </w:rPr>
       </w:pPr>
-      <w:del w:id="109" w:author="darcy" w:date="2015-05-13T11:16:00Z">
+      <w:del w:id="124" w:author="darcy" w:date="2015-05-13T11:16:00Z">
         <w:r>
           <w:rPr>
             <w:rFonts w:ascii="Times New Roman" w:hAnsi="Times New Roman" w:cs="Times New Roman"/>
@@ -21093,13 +21164,13 @@
         </w:tabs>
         <w:spacing w:after="0" w:line="480" w:lineRule="auto"/>
         <w:rPr>
-          <w:del w:id="110" w:author="darcy" w:date="2015-05-13T11:16:00Z"/>
+          <w:del w:id="125" w:author="darcy" w:date="2015-05-13T11:16:00Z"/>
           <w:rFonts w:ascii="Times New Roman" w:hAnsi="Times New Roman" w:cs="Times New Roman"/>
           <w:sz w:val="24"/>
           <w:szCs w:val="24"/>
         </w:rPr>
       </w:pPr>
-      <w:del w:id="111" w:author="darcy" w:date="2015-05-13T11:16:00Z">
+      <w:del w:id="126" w:author="darcy" w:date="2015-05-13T11:16:00Z">
         <w:r>
           <w:rPr>
             <w:rFonts w:ascii="Times New Roman" w:hAnsi="Times New Roman" w:cs="Times New Roman"/>
@@ -21658,13 +21729,13 @@
         </w:tabs>
         <w:spacing w:after="0" w:line="480" w:lineRule="auto"/>
         <w:rPr>
-          <w:del w:id="112" w:author="darcy" w:date="2015-05-13T11:16:00Z"/>
+          <w:del w:id="127" w:author="darcy" w:date="2015-05-13T11:16:00Z"/>
           <w:rFonts w:ascii="Times New Roman" w:hAnsi="Times New Roman" w:cs="Times New Roman"/>
           <w:sz w:val="24"/>
           <w:szCs w:val="24"/>
         </w:rPr>
       </w:pPr>
-      <w:del w:id="113" w:author="darcy" w:date="2015-05-13T11:16:00Z">
+      <w:del w:id="128" w:author="darcy" w:date="2015-05-13T11:16:00Z">
         <w:r>
           <w:rPr>
             <w:rFonts w:ascii="Times New Roman" w:hAnsi="Times New Roman" w:cs="Times New Roman"/>
@@ -25175,7 +25246,7 @@
           <w:szCs w:val="24"/>
         </w:rPr>
       </w:pPr>
-      <w:bookmarkStart w:id="114" w:name="_Ref410906913"/>
+      <w:bookmarkStart w:id="129" w:name="_Ref410906913"/>
       <w:r>
         <w:rPr>
           <w:rFonts w:ascii="Times New Roman" w:hAnsi="Times New Roman" w:cs="Times New Roman"/>
@@ -25237,7 +25308,7 @@
         </w:rPr>
         <w:fldChar w:fldCharType="end"/>
       </w:r>
-      <w:bookmarkEnd w:id="114"/>
+      <w:bookmarkEnd w:id="129"/>
       <w:r>
         <w:rPr>
           <w:rFonts w:ascii="Times New Roman" w:hAnsi="Times New Roman" w:cs="Times New Roman"/>
@@ -25293,8 +25364,8 @@
           <w:szCs w:val="24"/>
         </w:rPr>
       </w:pPr>
-      <w:bookmarkStart w:id="115" w:name="_Ref410907158"/>
-      <w:bookmarkStart w:id="116" w:name="_Ref411934157"/>
+      <w:bookmarkStart w:id="130" w:name="_Ref410907158"/>
+      <w:bookmarkStart w:id="131" w:name="_Ref411934157"/>
       <w:r>
         <w:rPr>
           <w:rFonts w:ascii="Times New Roman" w:hAnsi="Times New Roman" w:cs="Times New Roman"/>
@@ -25356,8 +25427,8 @@
         </w:rPr>
         <w:fldChar w:fldCharType="end"/>
       </w:r>
-      <w:bookmarkEnd w:id="115"/>
-      <w:bookmarkEnd w:id="116"/>
+      <w:bookmarkEnd w:id="130"/>
+      <w:bookmarkEnd w:id="131"/>
       <w:r>
         <w:rPr>
           <w:rFonts w:ascii="Times New Roman" w:hAnsi="Times New Roman" w:cs="Times New Roman"/>
@@ -25440,7 +25511,7 @@
           <w:szCs w:val="24"/>
         </w:rPr>
       </w:pPr>
-      <w:bookmarkStart w:id="117" w:name="_Ref411934690"/>
+      <w:bookmarkStart w:id="132" w:name="_Ref411934690"/>
     </w:p>
     <w:p>
       <w:pPr>
@@ -25516,7 +25587,7 @@
         </w:rPr>
         <w:fldChar w:fldCharType="end"/>
       </w:r>
-      <w:bookmarkEnd w:id="117"/>
+      <w:bookmarkEnd w:id="132"/>
       <w:r>
         <w:rPr>
           <w:rFonts w:ascii="Times New Roman" w:hAnsi="Times New Roman" w:cs="Times New Roman"/>
@@ -25567,7 +25638,7 @@
         </w:rPr>
         <w:t>scenarios in the simu</w:t>
       </w:r>
-      <w:bookmarkStart w:id="118" w:name="_Ref410371769"/>
+      <w:bookmarkStart w:id="133" w:name="_Ref410371769"/>
       <w:r>
         <w:rPr>
           <w:rFonts w:ascii="Times New Roman" w:hAnsi="Times New Roman" w:cs="Times New Roman"/>
@@ -25593,7 +25664,7 @@
           <w:szCs w:val="24"/>
         </w:rPr>
       </w:pPr>
-      <w:bookmarkStart w:id="119" w:name="_Ref411934431"/>
+      <w:bookmarkStart w:id="134" w:name="_Ref411934431"/>
       <w:r>
         <w:rPr>
           <w:rFonts w:ascii="Times New Roman" w:hAnsi="Times New Roman" w:cs="Times New Roman"/>
@@ -25655,7 +25726,7 @@
         </w:rPr>
         <w:fldChar w:fldCharType="end"/>
       </w:r>
-      <w:bookmarkEnd w:id="119"/>
+      <w:bookmarkEnd w:id="134"/>
       <w:r>
         <w:rPr>
           <w:rFonts w:ascii="Times New Roman" w:hAnsi="Times New Roman" w:cs="Times New Roman"/>
@@ -25848,9 +25919,9 @@
           <w:szCs w:val="24"/>
         </w:rPr>
       </w:pPr>
-      <w:bookmarkStart w:id="120" w:name="_Ref410371170"/>
-      <w:bookmarkStart w:id="121" w:name="_Ref410371158"/>
-      <w:bookmarkEnd w:id="118"/>
+      <w:bookmarkStart w:id="135" w:name="_Ref410371170"/>
+      <w:bookmarkStart w:id="136" w:name="_Ref410371158"/>
+      <w:bookmarkEnd w:id="133"/>
     </w:p>
     <w:p>
       <w:pPr>
@@ -25925,7 +25996,7 @@
         </w:rPr>
         <w:fldChar w:fldCharType="end"/>
       </w:r>
-      <w:bookmarkEnd w:id="120"/>
+      <w:bookmarkEnd w:id="135"/>
       <w:r>
         <w:rPr>
           <w:rFonts w:ascii="Times New Roman" w:hAnsi="Times New Roman" w:cs="Times New Roman"/>
@@ -26008,7 +26079,7 @@
         </w:rPr>
         <w:t>o random-effects.</w:t>
       </w:r>
-      <w:bookmarkEnd w:id="121"/>
+      <w:bookmarkEnd w:id="136"/>
     </w:p>
     <w:p>
       <w:pPr>
@@ -26032,7 +26103,7 @@
           <w:szCs w:val="24"/>
         </w:rPr>
       </w:pPr>
-      <w:bookmarkStart w:id="122" w:name="_Ref410371173"/>
+      <w:bookmarkStart w:id="137" w:name="_Ref410371173"/>
       <w:r>
         <w:rPr>
           <w:rFonts w:ascii="Times New Roman" w:hAnsi="Times New Roman" w:cs="Times New Roman"/>
@@ -26094,7 +26165,7 @@
         </w:rPr>
         <w:fldChar w:fldCharType="end"/>
       </w:r>
-      <w:bookmarkEnd w:id="122"/>
+      <w:bookmarkEnd w:id="137"/>
       <w:r>
         <w:rPr>
           <w:rFonts w:ascii="Times New Roman" w:hAnsi="Times New Roman" w:cs="Times New Roman"/>
@@ -26353,7 +26424,7 @@
           <w:szCs w:val="24"/>
         </w:rPr>
       </w:pPr>
-      <w:bookmarkStart w:id="123" w:name="_Ref410371233"/>
+      <w:bookmarkStart w:id="138" w:name="_Ref410371233"/>
       <w:r>
         <w:rPr>
           <w:rFonts w:ascii="Times New Roman" w:hAnsi="Times New Roman" w:cs="Times New Roman"/>
@@ -26415,7 +26486,7 @@
         </w:rPr>
         <w:fldChar w:fldCharType="end"/>
       </w:r>
-      <w:bookmarkEnd w:id="123"/>
+      <w:bookmarkEnd w:id="138"/>
       <w:r>
         <w:rPr>
           <w:rFonts w:ascii="Times New Roman" w:hAnsi="Times New Roman" w:cs="Times New Roman"/>
@@ -26613,7 +26684,7 @@
           <w:szCs w:val="24"/>
         </w:rPr>
       </w:pPr>
-      <w:bookmarkStart w:id="124" w:name="_Ref410371236"/>
+      <w:bookmarkStart w:id="139" w:name="_Ref410371236"/>
       <w:r>
         <w:rPr>
           <w:rFonts w:ascii="Times New Roman" w:hAnsi="Times New Roman" w:cs="Times New Roman"/>
@@ -26675,7 +26746,7 @@
         </w:rPr>
         <w:fldChar w:fldCharType="end"/>
       </w:r>
-      <w:bookmarkEnd w:id="124"/>
+      <w:bookmarkEnd w:id="139"/>
       <w:r>
         <w:rPr>
           <w:rFonts w:ascii="Times New Roman" w:hAnsi="Times New Roman" w:cs="Times New Roman"/>
@@ -26864,7 +26935,7 @@
           <w:szCs w:val="24"/>
         </w:rPr>
       </w:pPr>
-      <w:bookmarkStart w:id="125" w:name="_Ref410630945"/>
+      <w:bookmarkStart w:id="140" w:name="_Ref410630945"/>
       <w:r>
         <w:rPr>
           <w:rFonts w:ascii="Times New Roman" w:hAnsi="Times New Roman" w:cs="Times New Roman"/>
@@ -26926,7 +26997,7 @@
         </w:rPr>
         <w:fldChar w:fldCharType="end"/>
       </w:r>
-      <w:bookmarkEnd w:id="125"/>
+      <w:bookmarkEnd w:id="140"/>
       <w:r>
         <w:rPr>
           <w:rFonts w:ascii="Times New Roman" w:hAnsi="Times New Roman" w:cs="Times New Roman"/>
@@ -27205,7 +27276,7 @@
           <w:szCs w:val="24"/>
         </w:rPr>
       </w:pPr>
-      <w:bookmarkStart w:id="126" w:name="_Ref409962302"/>
+      <w:bookmarkStart w:id="141" w:name="_Ref409962302"/>
       <w:r>
         <w:rPr>
           <w:rFonts w:ascii="Times New Roman" w:hAnsi="Times New Roman" w:cs="Times New Roman"/>
@@ -27267,7 +27338,7 @@
         </w:rPr>
         <w:fldChar w:fldCharType="end"/>
       </w:r>
-      <w:bookmarkEnd w:id="126"/>
+      <w:bookmarkEnd w:id="141"/>
       <w:r>
         <w:rPr>
           <w:rFonts w:ascii="Times New Roman" w:hAnsi="Times New Roman" w:cs="Times New Roman"/>
@@ -27406,7 +27477,7 @@
           <w:szCs w:val="24"/>
         </w:rPr>
       </w:pPr>
-      <w:bookmarkStart w:id="127" w:name="_Ref409962306"/>
+      <w:bookmarkStart w:id="142" w:name="_Ref409962306"/>
       <w:r>
         <w:rPr>
           <w:rFonts w:ascii="Times New Roman" w:hAnsi="Times New Roman" w:cs="Times New Roman"/>
@@ -27462,7 +27533,7 @@
         </w:rPr>
         <w:fldChar w:fldCharType="end"/>
       </w:r>
-      <w:bookmarkEnd w:id="127"/>
+      <w:bookmarkEnd w:id="142"/>
       <w:r>
         <w:rPr>
           <w:rFonts w:ascii="Times New Roman" w:hAnsi="Times New Roman" w:cs="Times New Roman"/>
@@ -27568,7 +27639,7 @@
           <w:szCs w:val="24"/>
         </w:rPr>
       </w:pPr>
-      <w:bookmarkStart w:id="128" w:name="_Ref410630975"/>
+      <w:bookmarkStart w:id="143" w:name="_Ref410630975"/>
       <w:r>
         <w:rPr>
           <w:rFonts w:ascii="Times New Roman" w:hAnsi="Times New Roman" w:cs="Times New Roman"/>
@@ -27630,7 +27701,7 @@
         </w:rPr>
         <w:fldChar w:fldCharType="end"/>
       </w:r>
-      <w:bookmarkEnd w:id="128"/>
+      <w:bookmarkEnd w:id="143"/>
       <w:r>
         <w:rPr>
           <w:rFonts w:ascii="Times New Roman" w:hAnsi="Times New Roman" w:cs="Times New Roman"/>
@@ -27768,7 +27839,7 @@
           <w:szCs w:val="24"/>
         </w:rPr>
       </w:pPr>
-      <w:bookmarkStart w:id="129" w:name="_Ref410630977"/>
+      <w:bookmarkStart w:id="144" w:name="_Ref410630977"/>
       <w:r>
         <w:rPr>
           <w:rFonts w:ascii="Times New Roman" w:hAnsi="Times New Roman" w:cs="Times New Roman"/>
@@ -27830,7 +27901,7 @@
         </w:rPr>
         <w:fldChar w:fldCharType="end"/>
       </w:r>
-      <w:bookmarkEnd w:id="129"/>
+      <w:bookmarkEnd w:id="144"/>
       <w:r>
         <w:rPr>
           <w:rFonts w:ascii="Times New Roman" w:hAnsi="Times New Roman" w:cs="Times New Roman"/>
@@ -27999,7 +28070,7 @@
           <w:rPr>
             <w:noProof/>
           </w:rPr>
-          <w:t>15</w:t>
+          <w:t>21</w:t>
         </w:r>
         <w:r>
           <w:rPr>
@@ -30341,7 +30412,7 @@
 </file>
 
 <file path=customXml/itemProps1.xml><?xml version="1.0" encoding="utf-8"?>
-<ds:datastoreItem xmlns:ds="http://schemas.openxmlformats.org/officeDocument/2006/customXml" ds:itemID="{D412CB7C-BF0C-4B72-9866-F1C9EAAA8D83}">
+<ds:datastoreItem xmlns:ds="http://schemas.openxmlformats.org/officeDocument/2006/customXml" ds:itemID="{9EAC3CE7-10CC-4E25-BFB1-9795CFD61EDF}">
   <ds:schemaRefs>
     <ds:schemaRef ds:uri="http://schemas.openxmlformats.org/officeDocument/2006/bibliography"/>
   </ds:schemaRefs>

</xml_diff>

<commit_message>
Getting into some code changes
</commit_message>
<xml_diff>
--- a/TagGrowth_revision.docx
+++ b/TagGrowth_revision.docx
@@ -4394,17 +4394,7 @@
           <w:sz w:val="24"/>
           <w:szCs w:val="24"/>
         </w:rPr>
-        <w:t xml:space="preserve">), which will vary around the average </w:t>
-      </w:r>
-      <w:bookmarkStart w:id="0" w:name="_GoBack"/>
-      <w:bookmarkEnd w:id="0"/>
-      <w:r>
-        <w:rPr>
-          <w:rFonts w:ascii="Times New Roman" w:hAnsi="Times New Roman" w:cs="Times New Roman"/>
-          <w:sz w:val="24"/>
-          <w:szCs w:val="24"/>
-        </w:rPr>
-        <w:t>value for this individual</w:t>
+        <w:t>), which will vary around the average value for this individual</w:t>
       </w:r>
       <w:r>
         <w:rPr>
@@ -4443,7 +4433,7 @@
         </w:rPr>
         <w:t>)</w:t>
       </w:r>
-      <w:del w:id="1" w:author="darcy" w:date="2015-05-14T06:29:00Z">
+      <w:del w:id="0" w:author="darcy" w:date="2015-05-14T06:29:00Z">
         <w:r>
           <w:rPr>
             <w:rFonts w:ascii="Times New Roman" w:hAnsi="Times New Roman" w:cs="Times New Roman"/>
@@ -6562,7 +6552,7 @@
         </w:rPr>
         <w:t xml:space="preserve"> is the age at recapture as determined from conventional ageing methods.</w:t>
       </w:r>
-      <w:ins w:id="2" w:author="darcy" w:date="2015-05-13T11:09:00Z">
+      <w:ins w:id="1" w:author="darcy" w:date="2015-05-13T11:09:00Z">
         <w:r>
           <w:rPr>
             <w:rFonts w:ascii="Times New Roman" w:hAnsi="Times New Roman" w:cs="Times New Roman"/>
@@ -6572,7 +6562,7 @@
           <w:t xml:space="preserve">  Ageing is assumed to be done without error.</w:t>
         </w:r>
       </w:ins>
-      <w:del w:id="3" w:author="darcy" w:date="2015-05-13T11:09:00Z">
+      <w:del w:id="2" w:author="darcy" w:date="2015-05-13T11:09:00Z">
         <w:r>
           <w:rPr>
             <w:rFonts w:ascii="Times New Roman" w:hAnsi="Times New Roman" w:cs="Times New Roman"/>
@@ -8211,7 +8201,7 @@
         <w:spacing w:after="0" w:line="480" w:lineRule="auto"/>
         <w:jc w:val="both"/>
         <w:rPr>
-          <w:ins w:id="4" w:author="darcy" w:date="2015-05-13T11:15:00Z"/>
+          <w:ins w:id="3" w:author="darcy" w:date="2015-05-13T11:15:00Z"/>
           <w:rFonts w:ascii="Times New Roman" w:hAnsi="Times New Roman" w:cs="Times New Roman"/>
           <w:sz w:val="24"/>
           <w:szCs w:val="24"/>
@@ -8228,14 +8218,14 @@
         </w:tabs>
         <w:spacing w:before="0" w:after="0" w:line="480" w:lineRule="auto"/>
         <w:rPr>
-          <w:ins w:id="5" w:author="darcy" w:date="2015-05-13T11:15:00Z"/>
+          <w:ins w:id="4" w:author="darcy" w:date="2015-05-13T11:15:00Z"/>
           <w:rFonts w:ascii="Times New Roman" w:hAnsi="Times New Roman" w:cs="Times New Roman"/>
           <w:noProof w:val="0"/>
           <w:sz w:val="24"/>
           <w:szCs w:val="24"/>
         </w:rPr>
       </w:pPr>
-      <w:ins w:id="6" w:author="darcy" w:date="2015-05-13T11:15:00Z">
+      <w:ins w:id="5" w:author="darcy" w:date="2015-05-13T11:15:00Z">
         <w:r>
           <w:rPr>
             <w:rFonts w:ascii="Times New Roman" w:hAnsi="Times New Roman" w:cs="Times New Roman"/>
@@ -8257,13 +8247,13 @@
         <w:spacing w:after="0" w:line="480" w:lineRule="auto"/>
         <w:jc w:val="both"/>
         <w:rPr>
-          <w:ins w:id="7" w:author="darcy" w:date="2015-05-13T11:15:00Z"/>
+          <w:ins w:id="6" w:author="darcy" w:date="2015-05-13T11:15:00Z"/>
           <w:rFonts w:ascii="Times New Roman" w:hAnsi="Times New Roman" w:cs="Times New Roman"/>
           <w:sz w:val="24"/>
           <w:szCs w:val="24"/>
         </w:rPr>
       </w:pPr>
-      <w:ins w:id="8" w:author="darcy" w:date="2015-05-13T11:15:00Z">
+      <w:ins w:id="7" w:author="darcy" w:date="2015-05-13T11:15:00Z">
         <w:r>
           <w:rPr>
             <w:rFonts w:ascii="Times New Roman" w:hAnsi="Times New Roman" w:cs="Times New Roman"/>
@@ -8274,7 +8264,7 @@
           <w:t xml:space="preserve">A simulation study was done to </w:t>
         </w:r>
       </w:ins>
-      <w:ins w:id="9" w:author="darcy" w:date="2015-05-14T06:26:00Z">
+      <w:ins w:id="8" w:author="darcy" w:date="2015-05-14T06:26:00Z">
         <w:r>
           <w:rPr>
             <w:rFonts w:ascii="Times New Roman" w:hAnsi="Times New Roman" w:cs="Times New Roman"/>
@@ -8284,7 +8274,7 @@
           <w:t>evaluate potential bias and precision of the models</w:t>
         </w:r>
       </w:ins>
-      <w:ins w:id="10" w:author="darcy" w:date="2015-05-13T11:15:00Z">
+      <w:ins w:id="9" w:author="darcy" w:date="2015-05-13T11:15:00Z">
         <w:r>
           <w:rPr>
             <w:rFonts w:ascii="Times New Roman" w:hAnsi="Times New Roman" w:cs="Times New Roman"/>
@@ -8528,13 +8518,13 @@
         <w:spacing w:after="0" w:line="480" w:lineRule="auto"/>
         <w:jc w:val="both"/>
         <w:rPr>
-          <w:ins w:id="11" w:author="darcy" w:date="2015-05-13T11:15:00Z"/>
+          <w:ins w:id="10" w:author="darcy" w:date="2015-05-13T11:15:00Z"/>
           <w:rFonts w:ascii="Times New Roman" w:hAnsi="Times New Roman" w:cs="Times New Roman"/>
           <w:sz w:val="24"/>
           <w:szCs w:val="24"/>
         </w:rPr>
       </w:pPr>
-      <w:ins w:id="12" w:author="darcy" w:date="2015-05-13T11:15:00Z">
+      <w:ins w:id="11" w:author="darcy" w:date="2015-05-13T11:15:00Z">
         <w:r>
           <w:rPr>
             <w:rFonts w:ascii="Times New Roman" w:hAnsi="Times New Roman" w:cs="Times New Roman"/>
@@ -8740,7 +8730,7 @@
           <w:t>) parameters used in the simulation study</w:t>
         </w:r>
       </w:ins>
-      <w:ins w:id="13" w:author="darcy" w:date="2015-05-14T06:08:00Z">
+      <w:ins w:id="12" w:author="darcy" w:date="2015-05-14T06:08:00Z">
         <w:r>
           <w:rPr>
             <w:rFonts w:ascii="Times New Roman" w:hAnsi="Times New Roman" w:cs="Times New Roman"/>
@@ -8766,7 +8756,7 @@
           <w:t>2)</w:t>
         </w:r>
       </w:ins>
-      <w:ins w:id="14" w:author="darcy" w:date="2015-05-13T11:15:00Z">
+      <w:ins w:id="13" w:author="darcy" w:date="2015-05-13T11:15:00Z">
         <w:r>
           <w:rPr>
             <w:rFonts w:ascii="Times New Roman" w:hAnsi="Times New Roman" w:cs="Times New Roman"/>
@@ -8786,7 +8776,7 @@
         </w:tabs>
         <w:spacing w:after="0" w:line="480" w:lineRule="auto"/>
         <w:rPr>
-          <w:ins w:id="15" w:author="darcy" w:date="2015-05-13T11:15:00Z"/>
+          <w:ins w:id="14" w:author="darcy" w:date="2015-05-13T11:15:00Z"/>
           <w:rFonts w:ascii="Times New Roman" w:hAnsi="Times New Roman" w:cs="Times New Roman"/>
           <w:sz w:val="24"/>
           <w:szCs w:val="24"/>
@@ -8796,7 +8786,7 @@
         <m:sSub>
           <m:sSubPr>
             <m:ctrlPr>
-              <w:ins w:id="16" w:author="darcy" w:date="2015-05-13T11:15:00Z">
+              <w:ins w:id="15" w:author="darcy" w:date="2015-05-13T11:15:00Z">
                 <w:rPr>
                   <w:rFonts w:ascii="Cambria Math" w:hAnsi="Cambria Math" w:cs="Times New Roman"/>
                   <w:i/>
@@ -8807,7 +8797,7 @@
             </m:ctrlPr>
           </m:sSubPr>
           <m:e>
-            <w:ins w:id="17" w:author="darcy" w:date="2015-05-13T11:15:00Z">
+            <w:ins w:id="16" w:author="darcy" w:date="2015-05-13T11:15:00Z">
               <m:r>
                 <w:rPr>
                   <w:rFonts w:ascii="Cambria Math" w:hAnsi="Cambria Math" w:cs="Times New Roman"/>
@@ -8819,7 +8809,7 @@
             </w:ins>
           </m:e>
           <m:sub>
-            <w:ins w:id="18" w:author="darcy" w:date="2015-05-13T11:15:00Z">
+            <w:ins w:id="17" w:author="darcy" w:date="2015-05-13T11:15:00Z">
               <m:r>
                 <w:rPr>
                   <w:rFonts w:ascii="Cambria Math" w:hAnsi="Cambria Math" w:cs="Times New Roman"/>
@@ -8831,7 +8821,7 @@
             </w:ins>
           </m:sub>
         </m:sSub>
-        <w:ins w:id="19" w:author="darcy" w:date="2015-05-13T11:15:00Z">
+        <w:ins w:id="18" w:author="darcy" w:date="2015-05-13T11:15:00Z">
           <m:r>
             <w:rPr>
               <w:rFonts w:ascii="Cambria Math" w:hAnsi="Cambria Math" w:cs="Times New Roman"/>
@@ -8844,7 +8834,7 @@
         <m:sSub>
           <m:sSubPr>
             <m:ctrlPr>
-              <w:ins w:id="20" w:author="darcy" w:date="2015-05-13T11:15:00Z">
+              <w:ins w:id="19" w:author="darcy" w:date="2015-05-13T11:15:00Z">
                 <w:rPr>
                   <w:rFonts w:ascii="Cambria Math" w:hAnsi="Cambria Math" w:cs="Times New Roman"/>
                   <w:i/>
@@ -8855,7 +8845,7 @@
             </m:ctrlPr>
           </m:sSubPr>
           <m:e>
-            <w:ins w:id="21" w:author="darcy" w:date="2015-05-13T11:15:00Z">
+            <w:ins w:id="20" w:author="darcy" w:date="2015-05-13T11:15:00Z">
               <m:r>
                 <w:rPr>
                   <w:rFonts w:ascii="Cambria Math" w:hAnsi="Cambria Math" w:cs="Times New Roman"/>
@@ -8867,7 +8857,7 @@
             </w:ins>
           </m:e>
           <m:sub>
-            <w:ins w:id="22" w:author="darcy" w:date="2015-05-13T11:15:00Z">
+            <w:ins w:id="21" w:author="darcy" w:date="2015-05-13T11:15:00Z">
               <m:r>
                 <w:rPr>
                   <w:rFonts w:ascii="Cambria Math" w:hAnsi="Cambria Math" w:cs="Times New Roman"/>
@@ -8882,7 +8872,7 @@
         <m:d>
           <m:dPr>
             <m:ctrlPr>
-              <w:ins w:id="23" w:author="darcy" w:date="2015-05-13T11:15:00Z">
+              <w:ins w:id="22" w:author="darcy" w:date="2015-05-13T11:15:00Z">
                 <w:rPr>
                   <w:rFonts w:ascii="Cambria Math" w:hAnsi="Cambria Math" w:cs="Times New Roman"/>
                   <w:i/>
@@ -8893,7 +8883,7 @@
             </m:ctrlPr>
           </m:dPr>
           <m:e>
-            <w:ins w:id="24" w:author="darcy" w:date="2015-05-13T11:15:00Z">
+            <w:ins w:id="23" w:author="darcy" w:date="2015-05-13T11:15:00Z">
               <m:r>
                 <w:rPr>
                   <w:rFonts w:ascii="Cambria Math" w:hAnsi="Cambria Math" w:cs="Times New Roman"/>
@@ -8906,7 +8896,7 @@
             <m:d>
               <m:dPr>
                 <m:ctrlPr>
-                  <w:ins w:id="25" w:author="darcy" w:date="2015-05-13T11:15:00Z">
+                  <w:ins w:id="24" w:author="darcy" w:date="2015-05-13T11:15:00Z">
                     <w:rPr>
                       <w:rFonts w:ascii="Cambria Math" w:hAnsi="Cambria Math" w:cs="Times New Roman"/>
                       <w:i/>
@@ -8920,7 +8910,7 @@
                 <m:f>
                   <m:fPr>
                     <m:ctrlPr>
-                      <w:ins w:id="26" w:author="darcy" w:date="2015-05-13T11:15:00Z">
+                      <w:ins w:id="25" w:author="darcy" w:date="2015-05-13T11:15:00Z">
                         <w:rPr>
                           <w:rFonts w:ascii="Cambria Math" w:hAnsi="Cambria Math" w:cs="Times New Roman"/>
                           <w:i/>
@@ -8931,7 +8921,7 @@
                     </m:ctrlPr>
                   </m:fPr>
                   <m:num>
-                    <w:ins w:id="27" w:author="darcy" w:date="2015-05-13T11:15:00Z">
+                    <w:ins w:id="26" w:author="darcy" w:date="2015-05-13T11:15:00Z">
                       <m:r>
                         <w:rPr>
                           <w:rFonts w:ascii="Cambria Math" w:hAnsi="Cambria Math" w:cs="Times New Roman"/>
@@ -8944,7 +8934,7 @@
                     <m:sSub>
                       <m:sSubPr>
                         <m:ctrlPr>
-                          <w:ins w:id="28" w:author="darcy" w:date="2015-05-13T11:15:00Z">
+                          <w:ins w:id="27" w:author="darcy" w:date="2015-05-13T11:15:00Z">
                             <w:rPr>
                               <w:rFonts w:ascii="Cambria Math" w:hAnsi="Cambria Math" w:cs="Times New Roman"/>
                               <w:i/>
@@ -8955,7 +8945,7 @@
                         </m:ctrlPr>
                       </m:sSubPr>
                       <m:e>
-                        <w:ins w:id="29" w:author="darcy" w:date="2015-05-13T11:15:00Z">
+                        <w:ins w:id="28" w:author="darcy" w:date="2015-05-13T11:15:00Z">
                           <m:r>
                             <w:rPr>
                               <w:rFonts w:ascii="Cambria Math" w:hAnsi="Cambria Math" w:cs="Times New Roman"/>
@@ -8967,7 +8957,7 @@
                         </w:ins>
                       </m:e>
                       <m:sub>
-                        <w:ins w:id="30" w:author="darcy" w:date="2015-05-13T11:15:00Z">
+                        <w:ins w:id="29" w:author="darcy" w:date="2015-05-13T11:15:00Z">
                           <m:r>
                             <w:rPr>
                               <w:rFonts w:ascii="Cambria Math" w:hAnsi="Cambria Math" w:cs="Times New Roman"/>
@@ -8984,7 +8974,7 @@
                     <m:sSub>
                       <m:sSubPr>
                         <m:ctrlPr>
-                          <w:ins w:id="31" w:author="darcy" w:date="2015-05-13T11:15:00Z">
+                          <w:ins w:id="30" w:author="darcy" w:date="2015-05-13T11:15:00Z">
                             <w:rPr>
                               <w:rFonts w:ascii="Cambria Math" w:hAnsi="Cambria Math" w:cs="Times New Roman"/>
                               <w:i/>
@@ -8995,7 +8985,7 @@
                         </m:ctrlPr>
                       </m:sSubPr>
                       <m:e>
-                        <w:ins w:id="32" w:author="darcy" w:date="2015-05-13T11:15:00Z">
+                        <w:ins w:id="31" w:author="darcy" w:date="2015-05-13T11:15:00Z">
                           <m:r>
                             <w:rPr>
                               <w:rFonts w:ascii="Cambria Math" w:hAnsi="Cambria Math" w:cs="Times New Roman"/>
@@ -9007,7 +8997,7 @@
                         </w:ins>
                       </m:e>
                       <m:sub>
-                        <w:ins w:id="33" w:author="darcy" w:date="2015-05-13T11:15:00Z">
+                        <w:ins w:id="32" w:author="darcy" w:date="2015-05-13T11:15:00Z">
                           <m:r>
                             <w:rPr>
                               <w:rFonts w:ascii="Cambria Math" w:hAnsi="Cambria Math" w:cs="Times New Roman"/>
@@ -9026,7 +9016,7 @@
           </m:e>
         </m:d>
       </m:oMath>
-      <w:ins w:id="34" w:author="darcy" w:date="2015-05-13T11:15:00Z">
+      <w:ins w:id="33" w:author="darcy" w:date="2015-05-13T11:15:00Z">
         <w:r>
           <w:rPr>
             <w:rFonts w:ascii="Times New Roman" w:hAnsi="Times New Roman" w:cs="Times New Roman"/>
@@ -9048,14 +9038,14 @@
         <w:spacing w:after="0" w:line="480" w:lineRule="auto"/>
         <w:jc w:val="both"/>
         <w:rPr>
-          <w:ins w:id="35" w:author="darcy" w:date="2015-05-13T11:15:00Z"/>
+          <w:ins w:id="34" w:author="darcy" w:date="2015-05-13T11:15:00Z"/>
           <w:rFonts w:ascii="Times New Roman" w:hAnsi="Times New Roman" w:cs="Times New Roman"/>
           <w:sz w:val="24"/>
           <w:szCs w:val="24"/>
         </w:rPr>
       </w:pPr>
       <w:proofErr w:type="gramStart"/>
-      <w:ins w:id="36" w:author="darcy" w:date="2015-05-13T11:15:00Z">
+      <w:ins w:id="35" w:author="darcy" w:date="2015-05-13T11:15:00Z">
         <w:r>
           <w:rPr>
             <w:rFonts w:ascii="Times New Roman" w:hAnsi="Times New Roman" w:cs="Times New Roman"/>
@@ -9076,13 +9066,13 @@
         </w:tabs>
         <w:spacing w:after="0" w:line="480" w:lineRule="auto"/>
         <w:rPr>
-          <w:ins w:id="37" w:author="darcy" w:date="2015-05-13T11:15:00Z"/>
+          <w:ins w:id="36" w:author="darcy" w:date="2015-05-13T11:15:00Z"/>
           <w:rFonts w:ascii="Times New Roman" w:hAnsi="Times New Roman" w:cs="Times New Roman"/>
           <w:sz w:val="24"/>
           <w:szCs w:val="24"/>
         </w:rPr>
       </w:pPr>
-      <w:ins w:id="38" w:author="darcy" w:date="2015-05-13T11:15:00Z">
+      <w:ins w:id="37" w:author="darcy" w:date="2015-05-13T11:15:00Z">
         <m:oMath>
           <m:r>
             <w:rPr>
@@ -9298,7 +9288,7 @@
       <w:pPr>
         <w:spacing w:after="0" w:line="480" w:lineRule="auto"/>
         <w:rPr>
-          <w:ins w:id="39" w:author="darcy" w:date="2015-05-13T11:15:00Z"/>
+          <w:ins w:id="38" w:author="darcy" w:date="2015-05-13T11:15:00Z"/>
           <w:rFonts w:ascii="Times New Roman" w:hAnsi="Times New Roman" w:cs="Times New Roman"/>
           <w:i/>
           <w:color w:val="000000" w:themeColor="text1"/>
@@ -9306,7 +9296,7 @@
           <w:szCs w:val="24"/>
         </w:rPr>
       </w:pPr>
-      <w:ins w:id="40" w:author="darcy" w:date="2015-05-13T11:15:00Z">
+      <w:ins w:id="39" w:author="darcy" w:date="2015-05-13T11:15:00Z">
         <w:r>
           <w:rPr>
             <w:rFonts w:ascii="Times New Roman" w:hAnsi="Times New Roman" w:cs="Times New Roman"/>
@@ -9486,7 +9476,7 @@
           <w:t>) were not (</w:t>
         </w:r>
       </w:ins>
-      <w:ins w:id="41" w:author="darcy" w:date="2015-05-14T06:18:00Z">
+      <w:ins w:id="40" w:author="darcy" w:date="2015-05-14T06:18:00Z">
         <w:r>
           <w:rPr>
             <w:rFonts w:ascii="Times New Roman" w:hAnsi="Times New Roman" w:cs="Times New Roman"/>
@@ -9496,7 +9486,7 @@
           <w:t>Table 3</w:t>
         </w:r>
       </w:ins>
-      <w:ins w:id="42" w:author="darcy" w:date="2015-05-13T11:15:00Z">
+      <w:ins w:id="41" w:author="darcy" w:date="2015-05-13T11:15:00Z">
         <w:r>
           <w:rPr>
             <w:rFonts w:ascii="Times New Roman" w:hAnsi="Times New Roman" w:cs="Times New Roman"/>
@@ -9506,7 +9496,7 @@
           <w:t xml:space="preserve">, </w:t>
         </w:r>
       </w:ins>
-      <w:ins w:id="43" w:author="darcy" w:date="2015-05-14T06:19:00Z">
+      <w:ins w:id="42" w:author="darcy" w:date="2015-05-14T06:19:00Z">
         <w:r>
           <w:rPr>
             <w:rFonts w:ascii="Times New Roman" w:hAnsi="Times New Roman" w:cs="Times New Roman"/>
@@ -9516,7 +9506,7 @@
           <w:t>Table 4</w:t>
         </w:r>
       </w:ins>
-      <w:ins w:id="44" w:author="darcy" w:date="2015-05-13T11:15:00Z">
+      <w:ins w:id="43" w:author="darcy" w:date="2015-05-13T11:15:00Z">
         <w:r>
           <w:rPr>
             <w:rFonts w:ascii="Times New Roman" w:hAnsi="Times New Roman" w:cs="Times New Roman"/>
@@ -9723,7 +9713,7 @@
           <w:t>) were set at values that resulted in reasonable variation in individual length trajectories (</w:t>
         </w:r>
       </w:ins>
-      <w:ins w:id="45" w:author="darcy" w:date="2015-05-14T06:19:00Z">
+      <w:ins w:id="44" w:author="darcy" w:date="2015-05-14T06:19:00Z">
         <w:r>
           <w:rPr>
             <w:rFonts w:ascii="Times New Roman" w:hAnsi="Times New Roman" w:cs="Times New Roman"/>
@@ -9733,7 +9723,7 @@
           <w:t>Table 4</w:t>
         </w:r>
       </w:ins>
-      <w:ins w:id="46" w:author="darcy" w:date="2015-05-13T11:15:00Z">
+      <w:ins w:id="45" w:author="darcy" w:date="2015-05-13T11:15:00Z">
         <w:r>
           <w:rPr>
             <w:rFonts w:ascii="Times New Roman" w:hAnsi="Times New Roman" w:cs="Times New Roman"/>
@@ -9749,13 +9739,13 @@
         <w:spacing w:after="0" w:line="480" w:lineRule="auto"/>
         <w:ind w:firstLine="720"/>
         <w:rPr>
-          <w:ins w:id="47" w:author="darcy" w:date="2015-05-13T11:15:00Z"/>
+          <w:ins w:id="46" w:author="darcy" w:date="2015-05-13T11:15:00Z"/>
           <w:rFonts w:ascii="Times New Roman" w:hAnsi="Times New Roman" w:cs="Times New Roman"/>
           <w:sz w:val="24"/>
           <w:szCs w:val="24"/>
         </w:rPr>
       </w:pPr>
-      <w:ins w:id="48" w:author="darcy" w:date="2015-05-13T11:15:00Z">
+      <w:ins w:id="47" w:author="darcy" w:date="2015-05-13T11:15:00Z">
         <w:r>
           <w:rPr>
             <w:rFonts w:ascii="Times New Roman" w:hAnsi="Times New Roman" w:cs="Times New Roman"/>
@@ -9811,13 +9801,13 @@
         </w:numPr>
         <w:spacing w:after="0" w:line="480" w:lineRule="auto"/>
         <w:rPr>
-          <w:ins w:id="49" w:author="darcy" w:date="2015-05-13T11:15:00Z"/>
+          <w:ins w:id="48" w:author="darcy" w:date="2015-05-13T11:15:00Z"/>
           <w:rFonts w:ascii="Times New Roman" w:hAnsi="Times New Roman" w:cs="Times New Roman"/>
           <w:sz w:val="24"/>
           <w:szCs w:val="24"/>
         </w:rPr>
       </w:pPr>
-      <w:ins w:id="50" w:author="darcy" w:date="2015-05-13T11:15:00Z">
+      <w:ins w:id="49" w:author="darcy" w:date="2015-05-13T11:15:00Z">
         <w:r>
           <w:rPr>
             <w:rFonts w:ascii="Times New Roman" w:hAnsi="Times New Roman" w:cs="Times New Roman"/>
@@ -10021,13 +10011,13 @@
         </w:numPr>
         <w:spacing w:after="0" w:line="480" w:lineRule="auto"/>
         <w:rPr>
-          <w:ins w:id="51" w:author="darcy" w:date="2015-05-13T11:15:00Z"/>
+          <w:ins w:id="50" w:author="darcy" w:date="2015-05-13T11:15:00Z"/>
           <w:rFonts w:ascii="Times New Roman" w:hAnsi="Times New Roman" w:cs="Times New Roman"/>
           <w:sz w:val="24"/>
           <w:szCs w:val="24"/>
         </w:rPr>
       </w:pPr>
-      <w:ins w:id="52" w:author="darcy" w:date="2015-05-13T11:15:00Z">
+      <w:ins w:id="51" w:author="darcy" w:date="2015-05-13T11:15:00Z">
         <w:r>
           <w:rPr>
             <w:rFonts w:ascii="Times New Roman" w:hAnsi="Times New Roman" w:cs="Times New Roman"/>
@@ -10231,14 +10221,14 @@
         </w:numPr>
         <w:spacing w:after="0" w:line="480" w:lineRule="auto"/>
         <w:rPr>
-          <w:ins w:id="53" w:author="darcy" w:date="2015-05-13T11:15:00Z"/>
+          <w:ins w:id="52" w:author="darcy" w:date="2015-05-13T11:15:00Z"/>
           <w:rFonts w:ascii="Times New Roman" w:hAnsi="Times New Roman" w:cs="Times New Roman"/>
           <w:sz w:val="24"/>
           <w:szCs w:val="24"/>
         </w:rPr>
       </w:pPr>
       <w:proofErr w:type="gramStart"/>
-      <w:ins w:id="54" w:author="darcy" w:date="2015-05-13T11:15:00Z">
+      <w:ins w:id="53" w:author="darcy" w:date="2015-05-13T11:15:00Z">
         <w:r>
           <w:rPr>
             <w:rFonts w:ascii="Times New Roman" w:hAnsi="Times New Roman" w:cs="Times New Roman"/>
@@ -10446,13 +10436,13 @@
       <w:pPr>
         <w:spacing w:after="0" w:line="480" w:lineRule="auto"/>
         <w:rPr>
-          <w:ins w:id="55" w:author="darcy" w:date="2015-05-13T11:15:00Z"/>
+          <w:ins w:id="54" w:author="darcy" w:date="2015-05-13T11:15:00Z"/>
           <w:rFonts w:ascii="Times New Roman" w:hAnsi="Times New Roman" w:cs="Times New Roman"/>
           <w:sz w:val="24"/>
           <w:szCs w:val="24"/>
         </w:rPr>
       </w:pPr>
-      <w:ins w:id="56" w:author="darcy" w:date="2015-05-13T11:15:00Z">
+      <w:ins w:id="55" w:author="darcy" w:date="2015-05-13T11:15:00Z">
         <w:r>
           <w:rPr>
             <w:rFonts w:ascii="Times New Roman" w:hAnsi="Times New Roman" w:cs="Times New Roman"/>
@@ -11255,7 +11245,7 @@
         </w:rPr>
         <w:t>.</w:t>
       </w:r>
-      <w:ins w:id="57" w:author="darcy" w:date="2015-05-13T11:10:00Z">
+      <w:ins w:id="56" w:author="darcy" w:date="2015-05-13T11:10:00Z">
         <w:r>
           <w:rPr>
             <w:rFonts w:ascii="Times New Roman" w:hAnsi="Times New Roman" w:cs="Times New Roman"/>
@@ -11301,7 +11291,7 @@
           <w:t xml:space="preserve"> </w:t>
         </w:r>
       </w:ins>
-      <w:ins w:id="58" w:author="darcy" w:date="2015-05-13T11:11:00Z">
+      <w:ins w:id="57" w:author="darcy" w:date="2015-05-13T11:11:00Z">
         <w:r>
           <w:rPr>
             <w:rFonts w:ascii="Times New Roman" w:hAnsi="Times New Roman" w:cs="Times New Roman"/>
@@ -11311,7 +11301,7 @@
           <w:t>assumption</w:t>
         </w:r>
       </w:ins>
-      <w:ins w:id="59" w:author="darcy" w:date="2015-05-13T11:10:00Z">
+      <w:ins w:id="58" w:author="darcy" w:date="2015-05-13T11:10:00Z">
         <w:r>
           <w:rPr>
             <w:rFonts w:ascii="Times New Roman" w:hAnsi="Times New Roman" w:cs="Times New Roman"/>
@@ -11321,7 +11311,7 @@
           <w:t xml:space="preserve"> </w:t>
         </w:r>
       </w:ins>
-      <w:ins w:id="60" w:author="darcy" w:date="2015-05-13T11:11:00Z">
+      <w:ins w:id="59" w:author="darcy" w:date="2015-05-13T11:11:00Z">
         <w:r>
           <w:rPr>
             <w:rFonts w:ascii="Times New Roman" w:hAnsi="Times New Roman" w:cs="Times New Roman"/>
@@ -12517,7 +12507,43 @@
           <w:sz w:val="24"/>
           <w:szCs w:val="24"/>
         </w:rPr>
-        <w:t>were assumed to be constant for males and females</w:t>
+        <w:t xml:space="preserve">were assumed to be </w:t>
+      </w:r>
+      <w:del w:id="60" w:author="darcy" w:date="2015-05-14T08:19:00Z">
+        <w:r>
+          <w:rPr>
+            <w:rFonts w:ascii="Times New Roman" w:hAnsi="Times New Roman" w:cs="Times New Roman"/>
+            <w:sz w:val="24"/>
+            <w:szCs w:val="24"/>
+          </w:rPr>
+          <w:delText xml:space="preserve">constant </w:delText>
+        </w:r>
+      </w:del>
+      <w:ins w:id="61" w:author="darcy" w:date="2015-05-14T08:19:00Z">
+        <w:r>
+          <w:rPr>
+            <w:rFonts w:ascii="Times New Roman" w:hAnsi="Times New Roman" w:cs="Times New Roman"/>
+            <w:sz w:val="24"/>
+            <w:szCs w:val="24"/>
+          </w:rPr>
+          <w:t>constant</w:t>
+        </w:r>
+        <w:r>
+          <w:rPr>
+            <w:rFonts w:ascii="Times New Roman" w:hAnsi="Times New Roman" w:cs="Times New Roman"/>
+            <w:sz w:val="24"/>
+            <w:szCs w:val="24"/>
+          </w:rPr>
+          <w:t xml:space="preserve"> </w:t>
+        </w:r>
+      </w:ins>
+      <w:r>
+        <w:rPr>
+          <w:rFonts w:ascii="Times New Roman" w:hAnsi="Times New Roman" w:cs="Times New Roman"/>
+          <w:sz w:val="24"/>
+          <w:szCs w:val="24"/>
+        </w:rPr>
+        <w:t>for males and females</w:t>
       </w:r>
       <w:r>
         <w:rPr>
@@ -12541,7 +12567,17 @@
           <w:sz w:val="24"/>
           <w:szCs w:val="24"/>
         </w:rPr>
-        <w:t xml:space="preserve"> illustrated that the model had little ability to identify the value of </w:t>
+        <w:t xml:space="preserve"> illustrate</w:t>
+      </w:r>
+      <w:bookmarkStart w:id="62" w:name="_GoBack"/>
+      <w:bookmarkEnd w:id="62"/>
+      <w:r>
+        <w:rPr>
+          <w:rFonts w:ascii="Times New Roman" w:hAnsi="Times New Roman" w:cs="Times New Roman"/>
+          <w:sz w:val="24"/>
+          <w:szCs w:val="24"/>
+        </w:rPr>
+        <w:t xml:space="preserve">d that the model had little ability to identify the value of </w:t>
       </w:r>
       <w:r>
         <w:rPr>
@@ -12552,14 +12588,77 @@
         </w:rPr>
         <w:t>Ψ</w:t>
       </w:r>
-      <w:r>
-        <w:rPr>
-          <w:rFonts w:ascii="Times New Roman" w:hAnsi="Times New Roman" w:cs="Times New Roman"/>
-          <w:sz w:val="24"/>
-          <w:szCs w:val="24"/>
-        </w:rPr>
-        <w:t>.</w:t>
-      </w:r>
+      <w:del w:id="63" w:author="darcy" w:date="2015-05-14T08:20:00Z">
+        <w:r>
+          <w:rPr>
+            <w:rFonts w:ascii="Times New Roman" w:hAnsi="Times New Roman" w:cs="Times New Roman"/>
+            <w:sz w:val="24"/>
+            <w:szCs w:val="24"/>
+          </w:rPr>
+          <w:delText>.</w:delText>
+        </w:r>
+      </w:del>
+      <w:ins w:id="64" w:author="darcy" w:date="2015-05-14T08:19:00Z">
+        <w:r>
+          <w:rPr>
+            <w:rFonts w:ascii="Times New Roman" w:hAnsi="Times New Roman" w:cs="Times New Roman"/>
+            <w:sz w:val="24"/>
+            <w:szCs w:val="24"/>
+          </w:rPr>
+          <w:t xml:space="preserve"> (</w:t>
+        </w:r>
+      </w:ins>
+      <w:ins w:id="65" w:author="darcy" w:date="2015-05-14T08:20:00Z">
+        <w:r>
+          <w:rPr>
+            <w:rFonts w:ascii="Times New Roman" w:hAnsi="Times New Roman" w:cs="Times New Roman"/>
+            <w:sz w:val="24"/>
+            <w:szCs w:val="24"/>
+          </w:rPr>
+          <w:t>a single, or sex-specific</w:t>
+        </w:r>
+      </w:ins>
+      <w:ins w:id="66" w:author="darcy" w:date="2015-05-14T08:29:00Z">
+        <w:r>
+          <w:rPr>
+            <w:rFonts w:ascii="Times New Roman" w:hAnsi="Times New Roman" w:cs="Times New Roman"/>
+            <w:sz w:val="24"/>
+            <w:szCs w:val="24"/>
+          </w:rPr>
+          <w:t xml:space="preserve"> CHECK THIS NOT DONE</w:t>
+        </w:r>
+      </w:ins>
+      <w:ins w:id="67" w:author="darcy" w:date="2015-05-14T08:20:00Z">
+        <w:r>
+          <w:rPr>
+            <w:rFonts w:ascii="Times New Roman" w:hAnsi="Times New Roman" w:cs="Times New Roman"/>
+            <w:sz w:val="24"/>
+            <w:szCs w:val="24"/>
+          </w:rPr>
+          <w:t xml:space="preserve"> </w:t>
+        </w:r>
+      </w:ins>
+      <w:ins w:id="68" w:author="darcy" w:date="2015-05-14T08:21:00Z">
+        <w:r>
+          <w:rPr>
+            <w:rFonts w:ascii="Times New Roman" w:hAnsi="Times New Roman" w:cs="Times New Roman"/>
+            <w:i/>
+            <w:sz w:val="24"/>
+            <w:szCs w:val="24"/>
+          </w:rPr>
+          <w:t>Ψ</w:t>
+        </w:r>
+      </w:ins>
+      <w:ins w:id="69" w:author="darcy" w:date="2015-05-14T08:19:00Z">
+        <w:r>
+          <w:rPr>
+            <w:rFonts w:ascii="Times New Roman" w:hAnsi="Times New Roman" w:cs="Times New Roman"/>
+            <w:sz w:val="24"/>
+            <w:szCs w:val="24"/>
+          </w:rPr>
+          <w:t>).</w:t>
+        </w:r>
+      </w:ins>
       <w:r>
         <w:rPr>
           <w:rFonts w:ascii="Times New Roman" w:hAnsi="Times New Roman" w:cs="Times New Roman"/>
@@ -12652,7 +12751,7 @@
         <w:spacing w:after="0" w:line="480" w:lineRule="auto"/>
         <w:jc w:val="both"/>
         <w:rPr>
-          <w:del w:id="61" w:author="darcy" w:date="2015-05-13T11:15:00Z"/>
+          <w:del w:id="70" w:author="darcy" w:date="2015-05-13T11:15:00Z"/>
           <w:rFonts w:ascii="Times New Roman" w:hAnsi="Times New Roman" w:cs="Times New Roman"/>
           <w:sz w:val="24"/>
           <w:szCs w:val="24"/>
@@ -12669,14 +12768,14 @@
         </w:tabs>
         <w:spacing w:before="0" w:after="0" w:line="480" w:lineRule="auto"/>
         <w:rPr>
-          <w:del w:id="62" w:author="darcy" w:date="2015-05-13T11:15:00Z"/>
+          <w:del w:id="71" w:author="darcy" w:date="2015-05-13T11:15:00Z"/>
           <w:rFonts w:ascii="Times New Roman" w:hAnsi="Times New Roman" w:cs="Times New Roman"/>
           <w:noProof w:val="0"/>
           <w:sz w:val="24"/>
           <w:szCs w:val="24"/>
         </w:rPr>
       </w:pPr>
-      <w:del w:id="63" w:author="darcy" w:date="2015-05-13T11:15:00Z">
+      <w:del w:id="72" w:author="darcy" w:date="2015-05-13T11:15:00Z">
         <w:r>
           <w:rPr>
             <w:rFonts w:ascii="Times New Roman" w:hAnsi="Times New Roman" w:cs="Times New Roman"/>
@@ -12707,13 +12806,13 @@
         <w:spacing w:after="0" w:line="480" w:lineRule="auto"/>
         <w:jc w:val="both"/>
         <w:rPr>
-          <w:del w:id="64" w:author="darcy" w:date="2015-05-13T11:15:00Z"/>
+          <w:del w:id="73" w:author="darcy" w:date="2015-05-13T11:15:00Z"/>
           <w:rFonts w:ascii="Times New Roman" w:hAnsi="Times New Roman" w:cs="Times New Roman"/>
           <w:sz w:val="24"/>
           <w:szCs w:val="24"/>
         </w:rPr>
       </w:pPr>
-      <w:del w:id="65" w:author="darcy" w:date="2015-05-13T11:15:00Z">
+      <w:del w:id="74" w:author="darcy" w:date="2015-05-13T11:15:00Z">
         <w:r>
           <w:rPr>
             <w:rFonts w:ascii="Times New Roman" w:hAnsi="Times New Roman" w:cs="Times New Roman"/>
@@ -13237,13 +13336,13 @@
         <w:spacing w:after="0" w:line="480" w:lineRule="auto"/>
         <w:jc w:val="both"/>
         <w:rPr>
-          <w:del w:id="66" w:author="darcy" w:date="2015-05-13T11:15:00Z"/>
+          <w:del w:id="75" w:author="darcy" w:date="2015-05-13T11:15:00Z"/>
           <w:rFonts w:ascii="Times New Roman" w:hAnsi="Times New Roman" w:cs="Times New Roman"/>
           <w:sz w:val="24"/>
           <w:szCs w:val="24"/>
         </w:rPr>
       </w:pPr>
-      <w:del w:id="67" w:author="darcy" w:date="2015-05-13T11:15:00Z">
+      <w:del w:id="76" w:author="darcy" w:date="2015-05-13T11:15:00Z">
         <w:r>
           <w:rPr>
             <w:rFonts w:ascii="Times New Roman" w:hAnsi="Times New Roman" w:cs="Times New Roman"/>
@@ -13652,7 +13751,7 @@
         </w:tabs>
         <w:spacing w:after="0" w:line="480" w:lineRule="auto"/>
         <w:rPr>
-          <w:del w:id="68" w:author="darcy" w:date="2015-05-13T11:15:00Z"/>
+          <w:del w:id="77" w:author="darcy" w:date="2015-05-13T11:15:00Z"/>
           <w:rFonts w:ascii="Times New Roman" w:hAnsi="Times New Roman" w:cs="Times New Roman"/>
           <w:sz w:val="24"/>
           <w:szCs w:val="24"/>
@@ -13662,7 +13761,7 @@
         <m:sSub>
           <m:sSubPr>
             <m:ctrlPr>
-              <w:del w:id="69" w:author="darcy" w:date="2015-05-13T11:15:00Z">
+              <w:del w:id="78" w:author="darcy" w:date="2015-05-13T11:15:00Z">
                 <w:rPr>
                   <w:rFonts w:ascii="Cambria Math" w:hAnsi="Cambria Math" w:cs="Times New Roman"/>
                   <w:i/>
@@ -13673,7 +13772,7 @@
             </m:ctrlPr>
           </m:sSubPr>
           <m:e>
-            <w:del w:id="70" w:author="darcy" w:date="2015-05-13T11:15:00Z">
+            <w:del w:id="79" w:author="darcy" w:date="2015-05-13T11:15:00Z">
               <m:r>
                 <w:rPr>
                   <w:rFonts w:ascii="Cambria Math" w:hAnsi="Cambria Math" w:cs="Times New Roman"/>
@@ -13685,7 +13784,7 @@
             </w:del>
           </m:e>
           <m:sub>
-            <w:del w:id="71" w:author="darcy" w:date="2015-05-13T11:15:00Z">
+            <w:del w:id="80" w:author="darcy" w:date="2015-05-13T11:15:00Z">
               <m:r>
                 <w:rPr>
                   <w:rFonts w:ascii="Cambria Math" w:hAnsi="Cambria Math" w:cs="Times New Roman"/>
@@ -13697,7 +13796,7 @@
             </w:del>
           </m:sub>
         </m:sSub>
-        <w:del w:id="72" w:author="darcy" w:date="2015-05-13T11:15:00Z">
+        <w:del w:id="81" w:author="darcy" w:date="2015-05-13T11:15:00Z">
           <m:r>
             <w:rPr>
               <w:rFonts w:ascii="Cambria Math" w:hAnsi="Cambria Math" w:cs="Times New Roman"/>
@@ -13710,7 +13809,7 @@
         <m:sSub>
           <m:sSubPr>
             <m:ctrlPr>
-              <w:del w:id="73" w:author="darcy" w:date="2015-05-13T11:15:00Z">
+              <w:del w:id="82" w:author="darcy" w:date="2015-05-13T11:15:00Z">
                 <w:rPr>
                   <w:rFonts w:ascii="Cambria Math" w:hAnsi="Cambria Math" w:cs="Times New Roman"/>
                   <w:i/>
@@ -13721,7 +13820,7 @@
             </m:ctrlPr>
           </m:sSubPr>
           <m:e>
-            <w:del w:id="74" w:author="darcy" w:date="2015-05-13T11:15:00Z">
+            <w:del w:id="83" w:author="darcy" w:date="2015-05-13T11:15:00Z">
               <m:r>
                 <w:rPr>
                   <w:rFonts w:ascii="Cambria Math" w:hAnsi="Cambria Math" w:cs="Times New Roman"/>
@@ -13733,7 +13832,7 @@
             </w:del>
           </m:e>
           <m:sub>
-            <w:del w:id="75" w:author="darcy" w:date="2015-05-13T11:15:00Z">
+            <w:del w:id="84" w:author="darcy" w:date="2015-05-13T11:15:00Z">
               <m:r>
                 <w:rPr>
                   <w:rFonts w:ascii="Cambria Math" w:hAnsi="Cambria Math" w:cs="Times New Roman"/>
@@ -13748,7 +13847,7 @@
         <m:d>
           <m:dPr>
             <m:ctrlPr>
-              <w:del w:id="76" w:author="darcy" w:date="2015-05-13T11:15:00Z">
+              <w:del w:id="85" w:author="darcy" w:date="2015-05-13T11:15:00Z">
                 <w:rPr>
                   <w:rFonts w:ascii="Cambria Math" w:hAnsi="Cambria Math" w:cs="Times New Roman"/>
                   <w:i/>
@@ -13759,7 +13858,7 @@
             </m:ctrlPr>
           </m:dPr>
           <m:e>
-            <w:del w:id="77" w:author="darcy" w:date="2015-05-13T11:15:00Z">
+            <w:del w:id="86" w:author="darcy" w:date="2015-05-13T11:15:00Z">
               <m:r>
                 <w:rPr>
                   <w:rFonts w:ascii="Cambria Math" w:hAnsi="Cambria Math" w:cs="Times New Roman"/>
@@ -13772,7 +13871,7 @@
             <m:d>
               <m:dPr>
                 <m:ctrlPr>
-                  <w:del w:id="78" w:author="darcy" w:date="2015-05-13T11:15:00Z">
+                  <w:del w:id="87" w:author="darcy" w:date="2015-05-13T11:15:00Z">
                     <w:rPr>
                       <w:rFonts w:ascii="Cambria Math" w:hAnsi="Cambria Math" w:cs="Times New Roman"/>
                       <w:i/>
@@ -13786,7 +13885,7 @@
                 <m:f>
                   <m:fPr>
                     <m:ctrlPr>
-                      <w:del w:id="79" w:author="darcy" w:date="2015-05-13T11:15:00Z">
+                      <w:del w:id="88" w:author="darcy" w:date="2015-05-13T11:15:00Z">
                         <w:rPr>
                           <w:rFonts w:ascii="Cambria Math" w:hAnsi="Cambria Math" w:cs="Times New Roman"/>
                           <w:i/>
@@ -13797,7 +13896,7 @@
                     </m:ctrlPr>
                   </m:fPr>
                   <m:num>
-                    <w:del w:id="80" w:author="darcy" w:date="2015-05-13T11:15:00Z">
+                    <w:del w:id="89" w:author="darcy" w:date="2015-05-13T11:15:00Z">
                       <m:r>
                         <w:rPr>
                           <w:rFonts w:ascii="Cambria Math" w:hAnsi="Cambria Math" w:cs="Times New Roman"/>
@@ -13810,7 +13909,7 @@
                     <m:sSub>
                       <m:sSubPr>
                         <m:ctrlPr>
-                          <w:del w:id="81" w:author="darcy" w:date="2015-05-13T11:15:00Z">
+                          <w:del w:id="90" w:author="darcy" w:date="2015-05-13T11:15:00Z">
                             <w:rPr>
                               <w:rFonts w:ascii="Cambria Math" w:hAnsi="Cambria Math" w:cs="Times New Roman"/>
                               <w:i/>
@@ -13821,7 +13920,7 @@
                         </m:ctrlPr>
                       </m:sSubPr>
                       <m:e>
-                        <w:del w:id="82" w:author="darcy" w:date="2015-05-13T11:15:00Z">
+                        <w:del w:id="91" w:author="darcy" w:date="2015-05-13T11:15:00Z">
                           <m:r>
                             <w:rPr>
                               <w:rFonts w:ascii="Cambria Math" w:hAnsi="Cambria Math" w:cs="Times New Roman"/>
@@ -13833,7 +13932,7 @@
                         </w:del>
                       </m:e>
                       <m:sub>
-                        <w:del w:id="83" w:author="darcy" w:date="2015-05-13T11:15:00Z">
+                        <w:del w:id="92" w:author="darcy" w:date="2015-05-13T11:15:00Z">
                           <m:r>
                             <w:rPr>
                               <w:rFonts w:ascii="Cambria Math" w:hAnsi="Cambria Math" w:cs="Times New Roman"/>
@@ -13850,7 +13949,7 @@
                     <m:sSub>
                       <m:sSubPr>
                         <m:ctrlPr>
-                          <w:del w:id="84" w:author="darcy" w:date="2015-05-13T11:15:00Z">
+                          <w:del w:id="93" w:author="darcy" w:date="2015-05-13T11:15:00Z">
                             <w:rPr>
                               <w:rFonts w:ascii="Cambria Math" w:hAnsi="Cambria Math" w:cs="Times New Roman"/>
                               <w:i/>
@@ -13861,7 +13960,7 @@
                         </m:ctrlPr>
                       </m:sSubPr>
                       <m:e>
-                        <w:del w:id="85" w:author="darcy" w:date="2015-05-13T11:15:00Z">
+                        <w:del w:id="94" w:author="darcy" w:date="2015-05-13T11:15:00Z">
                           <m:r>
                             <w:rPr>
                               <w:rFonts w:ascii="Cambria Math" w:hAnsi="Cambria Math" w:cs="Times New Roman"/>
@@ -13873,7 +13972,7 @@
                         </w:del>
                       </m:e>
                       <m:sub>
-                        <w:del w:id="86" w:author="darcy" w:date="2015-05-13T11:15:00Z">
+                        <w:del w:id="95" w:author="darcy" w:date="2015-05-13T11:15:00Z">
                           <m:r>
                             <w:rPr>
                               <w:rFonts w:ascii="Cambria Math" w:hAnsi="Cambria Math" w:cs="Times New Roman"/>
@@ -13892,7 +13991,7 @@
           </m:e>
         </m:d>
       </m:oMath>
-      <w:del w:id="87" w:author="darcy" w:date="2015-05-13T11:15:00Z">
+      <w:del w:id="96" w:author="darcy" w:date="2015-05-13T11:15:00Z">
         <w:r>
           <w:rPr>
             <w:rFonts w:ascii="Times New Roman" w:hAnsi="Times New Roman" w:cs="Times New Roman"/>
@@ -13922,13 +14021,13 @@
         <w:spacing w:after="0" w:line="480" w:lineRule="auto"/>
         <w:jc w:val="both"/>
         <w:rPr>
-          <w:del w:id="88" w:author="darcy" w:date="2015-05-13T11:15:00Z"/>
+          <w:del w:id="97" w:author="darcy" w:date="2015-05-13T11:15:00Z"/>
           <w:rFonts w:ascii="Times New Roman" w:hAnsi="Times New Roman" w:cs="Times New Roman"/>
           <w:sz w:val="24"/>
           <w:szCs w:val="24"/>
         </w:rPr>
       </w:pPr>
-      <w:del w:id="89" w:author="darcy" w:date="2015-05-13T11:15:00Z">
+      <w:del w:id="98" w:author="darcy" w:date="2015-05-13T11:15:00Z">
         <w:r>
           <w:rPr>
             <w:rFonts w:ascii="Times New Roman" w:hAnsi="Times New Roman" w:cs="Times New Roman"/>
@@ -13948,13 +14047,13 @@
         </w:tabs>
         <w:spacing w:after="0" w:line="480" w:lineRule="auto"/>
         <w:rPr>
-          <w:del w:id="90" w:author="darcy" w:date="2015-05-13T11:15:00Z"/>
+          <w:del w:id="99" w:author="darcy" w:date="2015-05-13T11:15:00Z"/>
           <w:rFonts w:ascii="Times New Roman" w:hAnsi="Times New Roman" w:cs="Times New Roman"/>
           <w:sz w:val="24"/>
           <w:szCs w:val="24"/>
         </w:rPr>
       </w:pPr>
-      <w:del w:id="91" w:author="darcy" w:date="2015-05-13T11:15:00Z">
+      <w:del w:id="100" w:author="darcy" w:date="2015-05-13T11:15:00Z">
         <m:oMath>
           <m:r>
             <w:rPr>
@@ -14178,7 +14277,7 @@
       <w:pPr>
         <w:spacing w:after="0" w:line="480" w:lineRule="auto"/>
         <w:rPr>
-          <w:del w:id="92" w:author="darcy" w:date="2015-05-13T11:15:00Z"/>
+          <w:del w:id="101" w:author="darcy" w:date="2015-05-13T11:15:00Z"/>
           <w:rFonts w:ascii="Times New Roman" w:hAnsi="Times New Roman" w:cs="Times New Roman"/>
           <w:i/>
           <w:color w:val="000000" w:themeColor="text1"/>
@@ -14186,7 +14285,7 @@
           <w:szCs w:val="24"/>
         </w:rPr>
       </w:pPr>
-      <w:del w:id="93" w:author="darcy" w:date="2015-05-13T11:15:00Z">
+      <w:del w:id="102" w:author="darcy" w:date="2015-05-13T11:15:00Z">
         <w:r>
           <w:rPr>
             <w:rFonts w:ascii="Times New Roman" w:hAnsi="Times New Roman" w:cs="Times New Roman"/>
@@ -15125,13 +15224,13 @@
         <w:spacing w:after="0" w:line="480" w:lineRule="auto"/>
         <w:ind w:firstLine="720"/>
         <w:rPr>
-          <w:del w:id="94" w:author="darcy" w:date="2015-05-13T11:15:00Z"/>
+          <w:del w:id="103" w:author="darcy" w:date="2015-05-13T11:15:00Z"/>
           <w:rFonts w:ascii="Times New Roman" w:hAnsi="Times New Roman" w:cs="Times New Roman"/>
           <w:sz w:val="24"/>
           <w:szCs w:val="24"/>
         </w:rPr>
       </w:pPr>
-      <w:del w:id="95" w:author="darcy" w:date="2015-05-13T11:15:00Z">
+      <w:del w:id="104" w:author="darcy" w:date="2015-05-13T11:15:00Z">
         <w:r>
           <w:rPr>
             <w:rFonts w:ascii="Times New Roman" w:hAnsi="Times New Roman" w:cs="Times New Roman"/>
@@ -15255,13 +15354,13 @@
         </w:numPr>
         <w:spacing w:after="0" w:line="480" w:lineRule="auto"/>
         <w:rPr>
-          <w:del w:id="96" w:author="darcy" w:date="2015-05-13T11:15:00Z"/>
+          <w:del w:id="105" w:author="darcy" w:date="2015-05-13T11:15:00Z"/>
           <w:rFonts w:ascii="Times New Roman" w:hAnsi="Times New Roman" w:cs="Times New Roman"/>
           <w:sz w:val="24"/>
           <w:szCs w:val="24"/>
         </w:rPr>
       </w:pPr>
-      <w:del w:id="97" w:author="darcy" w:date="2015-05-13T11:15:00Z">
+      <w:del w:id="106" w:author="darcy" w:date="2015-05-13T11:15:00Z">
         <w:r>
           <w:rPr>
             <w:rFonts w:ascii="Times New Roman" w:hAnsi="Times New Roman" w:cs="Times New Roman"/>
@@ -15521,13 +15620,13 @@
         </w:numPr>
         <w:spacing w:after="0" w:line="480" w:lineRule="auto"/>
         <w:rPr>
-          <w:del w:id="98" w:author="darcy" w:date="2015-05-13T11:15:00Z"/>
+          <w:del w:id="107" w:author="darcy" w:date="2015-05-13T11:15:00Z"/>
           <w:rFonts w:ascii="Times New Roman" w:hAnsi="Times New Roman" w:cs="Times New Roman"/>
           <w:sz w:val="24"/>
           <w:szCs w:val="24"/>
         </w:rPr>
       </w:pPr>
-      <w:del w:id="99" w:author="darcy" w:date="2015-05-13T11:15:00Z">
+      <w:del w:id="108" w:author="darcy" w:date="2015-05-13T11:15:00Z">
         <w:r>
           <w:rPr>
             <w:rFonts w:ascii="Times New Roman" w:hAnsi="Times New Roman" w:cs="Times New Roman"/>
@@ -15771,13 +15870,13 @@
         </w:numPr>
         <w:spacing w:after="0" w:line="480" w:lineRule="auto"/>
         <w:rPr>
-          <w:del w:id="100" w:author="darcy" w:date="2015-05-13T11:15:00Z"/>
+          <w:del w:id="109" w:author="darcy" w:date="2015-05-13T11:15:00Z"/>
           <w:rFonts w:ascii="Times New Roman" w:hAnsi="Times New Roman" w:cs="Times New Roman"/>
           <w:sz w:val="24"/>
           <w:szCs w:val="24"/>
         </w:rPr>
       </w:pPr>
-      <w:del w:id="101" w:author="darcy" w:date="2015-05-13T11:15:00Z">
+      <w:del w:id="110" w:author="darcy" w:date="2015-05-13T11:15:00Z">
         <w:r>
           <w:rPr>
             <w:rFonts w:ascii="Times New Roman" w:hAnsi="Times New Roman" w:cs="Times New Roman"/>
@@ -16016,13 +16115,13 @@
       <w:pPr>
         <w:spacing w:after="0" w:line="480" w:lineRule="auto"/>
         <w:rPr>
-          <w:del w:id="102" w:author="darcy" w:date="2015-05-13T11:15:00Z"/>
+          <w:del w:id="111" w:author="darcy" w:date="2015-05-13T11:15:00Z"/>
           <w:rFonts w:ascii="Times New Roman" w:hAnsi="Times New Roman" w:cs="Times New Roman"/>
           <w:sz w:val="24"/>
           <w:szCs w:val="24"/>
         </w:rPr>
       </w:pPr>
-      <w:del w:id="103" w:author="darcy" w:date="2015-05-13T11:15:00Z">
+      <w:del w:id="112" w:author="darcy" w:date="2015-05-13T11:15:00Z">
         <w:r>
           <w:rPr>
             <w:rFonts w:ascii="Times New Roman" w:hAnsi="Times New Roman" w:cs="Times New Roman"/>
@@ -16296,14 +16395,14 @@
         </w:tabs>
         <w:spacing w:before="0" w:after="0" w:line="480" w:lineRule="auto"/>
         <w:rPr>
-          <w:ins w:id="104" w:author="darcy" w:date="2015-05-13T11:17:00Z"/>
+          <w:ins w:id="113" w:author="darcy" w:date="2015-05-13T11:17:00Z"/>
           <w:rFonts w:ascii="Times New Roman" w:hAnsi="Times New Roman" w:cs="Times New Roman"/>
           <w:noProof w:val="0"/>
           <w:sz w:val="24"/>
           <w:szCs w:val="24"/>
         </w:rPr>
       </w:pPr>
-      <w:ins w:id="105" w:author="darcy" w:date="2015-05-13T11:17:00Z">
+      <w:ins w:id="114" w:author="darcy" w:date="2015-05-13T11:17:00Z">
         <w:r>
           <w:rPr>
             <w:rFonts w:ascii="Times New Roman" w:hAnsi="Times New Roman" w:cs="Times New Roman"/>
@@ -16342,13 +16441,13 @@
         </w:tabs>
         <w:spacing w:after="0" w:line="480" w:lineRule="auto"/>
         <w:rPr>
-          <w:ins w:id="106" w:author="darcy" w:date="2015-05-13T11:17:00Z"/>
+          <w:ins w:id="115" w:author="darcy" w:date="2015-05-13T11:17:00Z"/>
           <w:rFonts w:ascii="Times New Roman" w:hAnsi="Times New Roman" w:cs="Times New Roman"/>
           <w:sz w:val="24"/>
           <w:szCs w:val="24"/>
         </w:rPr>
       </w:pPr>
-      <w:ins w:id="107" w:author="darcy" w:date="2015-05-13T11:17:00Z">
+      <w:ins w:id="116" w:author="darcy" w:date="2015-05-13T11:17:00Z">
         <w:r>
           <w:rPr>
             <w:rFonts w:ascii="Times New Roman" w:hAnsi="Times New Roman" w:cs="Times New Roman"/>
@@ -16494,7 +16593,7 @@
           <w:szCs w:val="24"/>
         </w:rPr>
       </w:r>
-      <w:ins w:id="108" w:author="darcy" w:date="2015-05-13T11:17:00Z">
+      <w:ins w:id="117" w:author="darcy" w:date="2015-05-13T11:17:00Z">
         <w:r>
           <w:rPr>
             <w:rFonts w:ascii="Times New Roman" w:hAnsi="Times New Roman" w:cs="Times New Roman"/>
@@ -16560,7 +16659,7 @@
           <w:szCs w:val="24"/>
         </w:rPr>
       </w:r>
-      <w:ins w:id="109" w:author="darcy" w:date="2015-05-13T11:17:00Z">
+      <w:ins w:id="118" w:author="darcy" w:date="2015-05-13T11:17:00Z">
         <w:r>
           <w:rPr>
             <w:rFonts w:ascii="Times New Roman" w:hAnsi="Times New Roman" w:cs="Times New Roman"/>
@@ -16684,7 +16783,7 @@
           <w:szCs w:val="24"/>
         </w:rPr>
       </w:r>
-      <w:ins w:id="110" w:author="darcy" w:date="2015-05-13T11:17:00Z">
+      <w:ins w:id="119" w:author="darcy" w:date="2015-05-13T11:17:00Z">
         <w:r>
           <w:rPr>
             <w:rFonts w:ascii="Times New Roman" w:hAnsi="Times New Roman" w:cs="Times New Roman"/>
@@ -16754,13 +16853,13 @@
         </w:tabs>
         <w:spacing w:after="0" w:line="480" w:lineRule="auto"/>
         <w:rPr>
-          <w:ins w:id="111" w:author="darcy" w:date="2015-05-13T11:17:00Z"/>
+          <w:ins w:id="120" w:author="darcy" w:date="2015-05-13T11:17:00Z"/>
           <w:rFonts w:ascii="Times New Roman" w:hAnsi="Times New Roman" w:cs="Times New Roman"/>
           <w:sz w:val="24"/>
           <w:szCs w:val="24"/>
         </w:rPr>
       </w:pPr>
-      <w:ins w:id="112" w:author="darcy" w:date="2015-05-13T11:17:00Z">
+      <w:ins w:id="121" w:author="darcy" w:date="2015-05-13T11:17:00Z">
         <w:r>
           <w:rPr>
             <w:rFonts w:ascii="Times New Roman" w:hAnsi="Times New Roman" w:cs="Times New Roman"/>
@@ -16840,7 +16939,7 @@
           <w:szCs w:val="24"/>
         </w:rPr>
       </w:r>
-      <w:ins w:id="113" w:author="darcy" w:date="2015-05-13T11:17:00Z">
+      <w:ins w:id="122" w:author="darcy" w:date="2015-05-13T11:17:00Z">
         <w:r>
           <w:rPr>
             <w:rFonts w:ascii="Times New Roman" w:hAnsi="Times New Roman" w:cs="Times New Roman"/>
@@ -17096,7 +17195,7 @@
           <w:szCs w:val="24"/>
         </w:rPr>
       </w:r>
-      <w:ins w:id="114" w:author="darcy" w:date="2015-05-13T11:17:00Z">
+      <w:ins w:id="123" w:author="darcy" w:date="2015-05-13T11:17:00Z">
         <w:r>
           <w:rPr>
             <w:rFonts w:ascii="Times New Roman" w:hAnsi="Times New Roman" w:cs="Times New Roman"/>
@@ -17151,13 +17250,13 @@
         </w:tabs>
         <w:spacing w:after="0" w:line="480" w:lineRule="auto"/>
         <w:rPr>
-          <w:ins w:id="115" w:author="darcy" w:date="2015-05-13T11:17:00Z"/>
+          <w:ins w:id="124" w:author="darcy" w:date="2015-05-13T11:17:00Z"/>
           <w:rFonts w:ascii="Times New Roman" w:hAnsi="Times New Roman" w:cs="Times New Roman"/>
           <w:sz w:val="24"/>
           <w:szCs w:val="24"/>
         </w:rPr>
       </w:pPr>
-      <w:ins w:id="116" w:author="darcy" w:date="2015-05-13T11:17:00Z">
+      <w:ins w:id="125" w:author="darcy" w:date="2015-05-13T11:17:00Z">
         <w:r>
           <w:rPr>
             <w:rFonts w:ascii="Times New Roman" w:hAnsi="Times New Roman" w:cs="Times New Roman"/>
@@ -17306,7 +17405,7 @@
           <w:szCs w:val="24"/>
         </w:rPr>
       </w:r>
-      <w:ins w:id="117" w:author="darcy" w:date="2015-05-13T11:17:00Z">
+      <w:ins w:id="126" w:author="darcy" w:date="2015-05-13T11:17:00Z">
         <w:r>
           <w:rPr>
             <w:rFonts w:ascii="Times New Roman" w:hAnsi="Times New Roman" w:cs="Times New Roman"/>
@@ -17372,7 +17471,7 @@
           <w:szCs w:val="24"/>
         </w:rPr>
       </w:r>
-      <w:ins w:id="118" w:author="darcy" w:date="2015-05-13T11:17:00Z">
+      <w:ins w:id="127" w:author="darcy" w:date="2015-05-13T11:17:00Z">
         <w:r>
           <w:rPr>
             <w:rFonts w:ascii="Times New Roman" w:hAnsi="Times New Roman" w:cs="Times New Roman"/>
@@ -17431,7 +17530,7 @@
           <w:szCs w:val="24"/>
         </w:rPr>
       </w:r>
-      <w:ins w:id="119" w:author="darcy" w:date="2015-05-13T11:17:00Z">
+      <w:ins w:id="128" w:author="darcy" w:date="2015-05-13T11:17:00Z">
         <w:r>
           <w:rPr>
             <w:rFonts w:ascii="Times New Roman" w:hAnsi="Times New Roman" w:cs="Times New Roman"/>
@@ -17489,7 +17588,7 @@
           <w:szCs w:val="24"/>
         </w:rPr>
       </w:r>
-      <w:ins w:id="120" w:author="darcy" w:date="2015-05-13T11:17:00Z">
+      <w:ins w:id="129" w:author="darcy" w:date="2015-05-13T11:17:00Z">
         <w:r>
           <w:rPr>
             <w:rFonts w:ascii="Times New Roman" w:hAnsi="Times New Roman" w:cs="Times New Roman"/>
@@ -17548,7 +17647,7 @@
           <w:szCs w:val="24"/>
         </w:rPr>
       </w:r>
-      <w:ins w:id="121" w:author="darcy" w:date="2015-05-13T11:17:00Z">
+      <w:ins w:id="130" w:author="darcy" w:date="2015-05-13T11:17:00Z">
         <w:r>
           <w:rPr>
             <w:rFonts w:ascii="Times New Roman" w:hAnsi="Times New Roman" w:cs="Times New Roman"/>
@@ -17612,7 +17711,7 @@
         </w:tabs>
         <w:spacing w:after="0" w:line="480" w:lineRule="auto"/>
         <w:rPr>
-          <w:ins w:id="122" w:author="darcy" w:date="2015-05-13T11:17:00Z"/>
+          <w:ins w:id="131" w:author="darcy" w:date="2015-05-13T11:17:00Z"/>
           <w:rFonts w:ascii="Times New Roman" w:hAnsi="Times New Roman" w:cs="Times New Roman"/>
           <w:sz w:val="24"/>
           <w:szCs w:val="24"/>
@@ -17644,7 +17743,7 @@
         </w:rPr>
         <w:t>3.</w:t>
       </w:r>
-      <w:ins w:id="123" w:author="darcy" w:date="2015-05-13T11:17:00Z">
+      <w:ins w:id="132" w:author="darcy" w:date="2015-05-13T11:17:00Z">
         <w:r>
           <w:rPr>
             <w:rFonts w:ascii="Times New Roman" w:hAnsi="Times New Roman" w:cs="Times New Roman"/>
@@ -17655,7 +17754,7 @@
           <w:t>2</w:t>
         </w:r>
       </w:ins>
-      <w:del w:id="124" w:author="darcy" w:date="2015-05-13T11:17:00Z">
+      <w:del w:id="133" w:author="darcy" w:date="2015-05-13T11:17:00Z">
         <w:r>
           <w:rPr>
             <w:rFonts w:ascii="Times New Roman" w:hAnsi="Times New Roman" w:cs="Times New Roman"/>
@@ -18146,7 +18245,7 @@
         </w:rPr>
         <w:t>;</w:t>
       </w:r>
-      <w:ins w:id="125" w:author="darcy" w:date="2015-05-14T06:19:00Z">
+      <w:ins w:id="134" w:author="darcy" w:date="2015-05-14T06:19:00Z">
         <w:r>
           <w:rPr>
             <w:rFonts w:ascii="Times New Roman" w:hAnsi="Times New Roman" w:cs="Times New Roman"/>
@@ -18156,7 +18255,7 @@
           <w:t xml:space="preserve"> Table 5</w:t>
         </w:r>
       </w:ins>
-      <w:del w:id="126" w:author="darcy" w:date="2015-05-14T06:19:00Z">
+      <w:del w:id="135" w:author="darcy" w:date="2015-05-14T06:19:00Z">
         <w:r>
           <w:rPr>
             <w:rFonts w:ascii="Times New Roman" w:hAnsi="Times New Roman" w:cs="Times New Roman"/>
@@ -18643,7 +18742,7 @@
         </w:rPr>
         <w:t xml:space="preserve"> (</w:t>
       </w:r>
-      <w:ins w:id="127" w:author="darcy" w:date="2015-05-14T06:19:00Z">
+      <w:ins w:id="136" w:author="darcy" w:date="2015-05-14T06:19:00Z">
         <w:r>
           <w:rPr>
             <w:rFonts w:ascii="Times New Roman" w:hAnsi="Times New Roman" w:cs="Times New Roman"/>
@@ -18653,7 +18752,7 @@
           <w:t>Table 5</w:t>
         </w:r>
       </w:ins>
-      <w:del w:id="128" w:author="darcy" w:date="2015-05-14T06:19:00Z">
+      <w:del w:id="137" w:author="darcy" w:date="2015-05-14T06:19:00Z">
         <w:r>
           <w:rPr>
             <w:rFonts w:ascii="Times New Roman" w:hAnsi="Times New Roman" w:cs="Times New Roman"/>
@@ -19087,7 +19186,7 @@
         </w:rPr>
         <w:t>he model without random effects;</w:t>
       </w:r>
-      <w:ins w:id="129" w:author="darcy" w:date="2015-05-14T06:20:00Z">
+      <w:ins w:id="138" w:author="darcy" w:date="2015-05-14T06:20:00Z">
         <w:r>
           <w:rPr>
             <w:rFonts w:ascii="Times New Roman" w:hAnsi="Times New Roman" w:cs="Times New Roman"/>
@@ -19097,7 +19196,7 @@
           <w:t xml:space="preserve"> Table 5</w:t>
         </w:r>
       </w:ins>
-      <w:del w:id="130" w:author="darcy" w:date="2015-05-14T06:20:00Z">
+      <w:del w:id="139" w:author="darcy" w:date="2015-05-14T06:20:00Z">
         <w:r>
           <w:rPr>
             <w:rFonts w:ascii="Times New Roman" w:hAnsi="Times New Roman" w:cs="Times New Roman"/>
@@ -19917,7 +20016,7 @@
         </w:rPr>
         <w:t>,</w:t>
       </w:r>
-      <w:ins w:id="131" w:author="darcy" w:date="2015-05-14T06:20:00Z">
+      <w:ins w:id="140" w:author="darcy" w:date="2015-05-14T06:20:00Z">
         <w:r>
           <w:rPr>
             <w:rFonts w:ascii="Times New Roman" w:hAnsi="Times New Roman" w:cs="Times New Roman"/>
@@ -19927,7 +20026,7 @@
           <w:t xml:space="preserve"> Table 5</w:t>
         </w:r>
       </w:ins>
-      <w:del w:id="132" w:author="darcy" w:date="2015-05-14T06:20:00Z">
+      <w:del w:id="141" w:author="darcy" w:date="2015-05-14T06:20:00Z">
         <w:r>
           <w:rPr>
             <w:rFonts w:ascii="Times New Roman" w:hAnsi="Times New Roman" w:cs="Times New Roman"/>
@@ -20247,12 +20346,12 @@
       <w:pPr>
         <w:spacing w:line="480" w:lineRule="auto"/>
         <w:rPr>
-          <w:del w:id="133" w:author="darcy" w:date="2015-05-13T11:16:00Z"/>
-          <w:rFonts w:ascii="Times New Roman" w:hAnsi="Times New Roman" w:cs="Times New Roman"/>
-          <w:sz w:val="24"/>
-          <w:szCs w:val="24"/>
-        </w:rPr>
-        <w:pPrChange w:id="134" w:author="darcy" w:date="2015-05-13T11:16:00Z">
+          <w:del w:id="142" w:author="darcy" w:date="2015-05-13T11:16:00Z"/>
+          <w:rFonts w:ascii="Times New Roman" w:hAnsi="Times New Roman" w:cs="Times New Roman"/>
+          <w:sz w:val="24"/>
+          <w:szCs w:val="24"/>
+        </w:rPr>
+        <w:pPrChange w:id="143" w:author="darcy" w:date="2015-05-13T11:16:00Z">
           <w:pPr>
             <w:spacing w:line="480" w:lineRule="auto"/>
             <w:ind w:firstLine="720"/>
@@ -20270,14 +20369,14 @@
         </w:tabs>
         <w:spacing w:before="0" w:after="0" w:line="480" w:lineRule="auto"/>
         <w:rPr>
-          <w:del w:id="135" w:author="darcy" w:date="2015-05-13T11:16:00Z"/>
+          <w:del w:id="144" w:author="darcy" w:date="2015-05-13T11:16:00Z"/>
           <w:rFonts w:ascii="Times New Roman" w:hAnsi="Times New Roman" w:cs="Times New Roman"/>
           <w:noProof w:val="0"/>
           <w:sz w:val="24"/>
           <w:szCs w:val="24"/>
         </w:rPr>
       </w:pPr>
-      <w:del w:id="136" w:author="darcy" w:date="2015-05-13T11:16:00Z">
+      <w:del w:id="145" w:author="darcy" w:date="2015-05-13T11:16:00Z">
         <w:r>
           <w:rPr>
             <w:rFonts w:ascii="Times New Roman" w:hAnsi="Times New Roman" w:cs="Times New Roman"/>
@@ -20325,13 +20424,13 @@
         </w:tabs>
         <w:spacing w:after="0" w:line="480" w:lineRule="auto"/>
         <w:rPr>
-          <w:del w:id="137" w:author="darcy" w:date="2015-05-13T11:16:00Z"/>
+          <w:del w:id="146" w:author="darcy" w:date="2015-05-13T11:16:00Z"/>
           <w:rFonts w:ascii="Times New Roman" w:hAnsi="Times New Roman" w:cs="Times New Roman"/>
           <w:sz w:val="24"/>
           <w:szCs w:val="24"/>
         </w:rPr>
       </w:pPr>
-      <w:del w:id="138" w:author="darcy" w:date="2015-05-13T11:16:00Z">
+      <w:del w:id="147" w:author="darcy" w:date="2015-05-13T11:16:00Z">
         <w:r>
           <w:rPr>
             <w:rFonts w:ascii="Times New Roman" w:hAnsi="Times New Roman" w:cs="Times New Roman"/>
@@ -21102,13 +21201,13 @@
         </w:tabs>
         <w:spacing w:after="0" w:line="480" w:lineRule="auto"/>
         <w:rPr>
-          <w:del w:id="139" w:author="darcy" w:date="2015-05-13T11:16:00Z"/>
+          <w:del w:id="148" w:author="darcy" w:date="2015-05-13T11:16:00Z"/>
           <w:rFonts w:ascii="Times New Roman" w:hAnsi="Times New Roman" w:cs="Times New Roman"/>
           <w:sz w:val="24"/>
           <w:szCs w:val="24"/>
         </w:rPr>
       </w:pPr>
-      <w:del w:id="140" w:author="darcy" w:date="2015-05-13T11:16:00Z">
+      <w:del w:id="149" w:author="darcy" w:date="2015-05-13T11:16:00Z">
         <w:r>
           <w:rPr>
             <w:rFonts w:ascii="Times New Roman" w:hAnsi="Times New Roman" w:cs="Times New Roman"/>
@@ -21667,13 +21766,13 @@
         </w:tabs>
         <w:spacing w:after="0" w:line="480" w:lineRule="auto"/>
         <w:rPr>
-          <w:del w:id="141" w:author="darcy" w:date="2015-05-13T11:16:00Z"/>
+          <w:del w:id="150" w:author="darcy" w:date="2015-05-13T11:16:00Z"/>
           <w:rFonts w:ascii="Times New Roman" w:hAnsi="Times New Roman" w:cs="Times New Roman"/>
           <w:sz w:val="24"/>
           <w:szCs w:val="24"/>
         </w:rPr>
       </w:pPr>
-      <w:del w:id="142" w:author="darcy" w:date="2015-05-13T11:16:00Z">
+      <w:del w:id="151" w:author="darcy" w:date="2015-05-13T11:16:00Z">
         <w:r>
           <w:rPr>
             <w:rFonts w:ascii="Times New Roman" w:hAnsi="Times New Roman" w:cs="Times New Roman"/>
@@ -25184,7 +25283,7 @@
           <w:szCs w:val="24"/>
         </w:rPr>
       </w:pPr>
-      <w:bookmarkStart w:id="143" w:name="_Ref410906913"/>
+      <w:bookmarkStart w:id="152" w:name="_Ref410906913"/>
       <w:r>
         <w:rPr>
           <w:rFonts w:ascii="Times New Roman" w:hAnsi="Times New Roman" w:cs="Times New Roman"/>
@@ -25246,7 +25345,7 @@
         </w:rPr>
         <w:fldChar w:fldCharType="end"/>
       </w:r>
-      <w:bookmarkEnd w:id="143"/>
+      <w:bookmarkEnd w:id="152"/>
       <w:r>
         <w:rPr>
           <w:rFonts w:ascii="Times New Roman" w:hAnsi="Times New Roman" w:cs="Times New Roman"/>
@@ -25282,7 +25381,7 @@
       <w:pPr>
         <w:spacing w:line="480" w:lineRule="auto"/>
         <w:rPr>
-          <w:ins w:id="144" w:author="darcy" w:date="2015-05-14T06:21:00Z"/>
+          <w:ins w:id="153" w:author="darcy" w:date="2015-05-14T06:21:00Z"/>
           <w:rFonts w:ascii="Times New Roman" w:hAnsi="Times New Roman" w:cs="Times New Roman"/>
           <w:iCs/>
           <w:sz w:val="24"/>
@@ -25296,7 +25395,7 @@
         <w:keepNext/>
         <w:spacing w:line="480" w:lineRule="auto"/>
         <w:rPr>
-          <w:ins w:id="145" w:author="darcy" w:date="2015-05-14T06:21:00Z"/>
+          <w:ins w:id="154" w:author="darcy" w:date="2015-05-14T06:21:00Z"/>
           <w:rFonts w:ascii="Times New Roman" w:hAnsi="Times New Roman" w:cs="Times New Roman"/>
           <w:i w:val="0"/>
           <w:color w:val="000000" w:themeColor="text1"/>
@@ -25304,7 +25403,7 @@
           <w:szCs w:val="24"/>
         </w:rPr>
       </w:pPr>
-      <w:ins w:id="146" w:author="darcy" w:date="2015-05-14T06:21:00Z">
+      <w:ins w:id="155" w:author="darcy" w:date="2015-05-14T06:21:00Z">
         <w:r>
           <w:rPr>
             <w:rFonts w:ascii="Times New Roman" w:hAnsi="Times New Roman" w:cs="Times New Roman"/>
@@ -25514,8 +25613,8 @@
           <w:szCs w:val="24"/>
         </w:rPr>
       </w:pPr>
-      <w:bookmarkStart w:id="147" w:name="_Ref410907158"/>
-      <w:bookmarkStart w:id="148" w:name="_Ref411934157"/>
+      <w:bookmarkStart w:id="156" w:name="_Ref410907158"/>
+      <w:bookmarkStart w:id="157" w:name="_Ref411934157"/>
       <w:r>
         <w:rPr>
           <w:rFonts w:ascii="Times New Roman" w:hAnsi="Times New Roman" w:cs="Times New Roman"/>
@@ -25526,7 +25625,7 @@
         </w:rPr>
         <w:t xml:space="preserve">Table </w:t>
       </w:r>
-      <w:del w:id="149" w:author="darcy" w:date="2015-05-14T06:21:00Z">
+      <w:del w:id="158" w:author="darcy" w:date="2015-05-14T06:21:00Z">
         <w:r>
           <w:rPr>
             <w:rFonts w:ascii="Times New Roman" w:hAnsi="Times New Roman" w:cs="Times New Roman"/>
@@ -25579,9 +25678,9 @@
           <w:fldChar w:fldCharType="end"/>
         </w:r>
       </w:del>
-      <w:bookmarkEnd w:id="147"/>
-      <w:bookmarkEnd w:id="148"/>
-      <w:ins w:id="150" w:author="darcy" w:date="2015-05-14T06:21:00Z">
+      <w:bookmarkEnd w:id="156"/>
+      <w:bookmarkEnd w:id="157"/>
+      <w:ins w:id="159" w:author="darcy" w:date="2015-05-14T06:21:00Z">
         <w:r>
           <w:rPr>
             <w:rFonts w:ascii="Times New Roman" w:hAnsi="Times New Roman" w:cs="Times New Roman"/>
@@ -25675,7 +25774,7 @@
           <w:szCs w:val="24"/>
         </w:rPr>
       </w:pPr>
-      <w:bookmarkStart w:id="151" w:name="_Ref411934690"/>
+      <w:bookmarkStart w:id="160" w:name="_Ref411934690"/>
     </w:p>
     <w:p>
       <w:pPr>
@@ -25700,7 +25799,7 @@
         </w:rPr>
         <w:t xml:space="preserve">Table </w:t>
       </w:r>
-      <w:del w:id="152" w:author="darcy" w:date="2015-05-14T06:21:00Z">
+      <w:del w:id="161" w:author="darcy" w:date="2015-05-14T06:21:00Z">
         <w:r>
           <w:rPr>
             <w:rFonts w:ascii="Times New Roman" w:hAnsi="Times New Roman" w:cs="Times New Roman"/>
@@ -25753,8 +25852,8 @@
           <w:fldChar w:fldCharType="end"/>
         </w:r>
       </w:del>
-      <w:bookmarkEnd w:id="151"/>
-      <w:ins w:id="153" w:author="darcy" w:date="2015-05-14T06:21:00Z">
+      <w:bookmarkEnd w:id="160"/>
+      <w:ins w:id="162" w:author="darcy" w:date="2015-05-14T06:21:00Z">
         <w:r>
           <w:rPr>
             <w:rFonts w:ascii="Times New Roman" w:hAnsi="Times New Roman" w:cs="Times New Roman"/>
@@ -25816,7 +25915,7 @@
         </w:rPr>
         <w:t>scenarios in the simu</w:t>
       </w:r>
-      <w:bookmarkStart w:id="154" w:name="_Ref410371769"/>
+      <w:bookmarkStart w:id="163" w:name="_Ref410371769"/>
       <w:r>
         <w:rPr>
           <w:rFonts w:ascii="Times New Roman" w:hAnsi="Times New Roman" w:cs="Times New Roman"/>
@@ -25842,7 +25941,7 @@
           <w:szCs w:val="24"/>
         </w:rPr>
       </w:pPr>
-      <w:bookmarkStart w:id="155" w:name="_Ref411934431"/>
+      <w:bookmarkStart w:id="164" w:name="_Ref411934431"/>
       <w:r>
         <w:rPr>
           <w:rFonts w:ascii="Times New Roman" w:hAnsi="Times New Roman" w:cs="Times New Roman"/>
@@ -25853,7 +25952,7 @@
         </w:rPr>
         <w:t xml:space="preserve">Table </w:t>
       </w:r>
-      <w:del w:id="156" w:author="darcy" w:date="2015-05-14T06:21:00Z">
+      <w:del w:id="165" w:author="darcy" w:date="2015-05-14T06:21:00Z">
         <w:r>
           <w:rPr>
             <w:rFonts w:ascii="Times New Roman" w:hAnsi="Times New Roman" w:cs="Times New Roman"/>
@@ -25906,8 +26005,8 @@
           <w:fldChar w:fldCharType="end"/>
         </w:r>
       </w:del>
-      <w:bookmarkEnd w:id="155"/>
-      <w:ins w:id="157" w:author="darcy" w:date="2015-05-14T06:21:00Z">
+      <w:bookmarkEnd w:id="164"/>
+      <w:ins w:id="166" w:author="darcy" w:date="2015-05-14T06:21:00Z">
         <w:r>
           <w:rPr>
             <w:rFonts w:ascii="Times New Roman" w:hAnsi="Times New Roman" w:cs="Times New Roman"/>
@@ -26111,9 +26210,9 @@
           <w:szCs w:val="24"/>
         </w:rPr>
       </w:pPr>
-      <w:bookmarkStart w:id="158" w:name="_Ref410371170"/>
-      <w:bookmarkStart w:id="159" w:name="_Ref410371158"/>
-      <w:bookmarkEnd w:id="154"/>
+      <w:bookmarkStart w:id="167" w:name="_Ref410371170"/>
+      <w:bookmarkStart w:id="168" w:name="_Ref410371158"/>
+      <w:bookmarkEnd w:id="163"/>
     </w:p>
     <w:p>
       <w:pPr>
@@ -26188,7 +26287,7 @@
         </w:rPr>
         <w:fldChar w:fldCharType="end"/>
       </w:r>
-      <w:bookmarkEnd w:id="158"/>
+      <w:bookmarkEnd w:id="167"/>
       <w:r>
         <w:rPr>
           <w:rFonts w:ascii="Times New Roman" w:hAnsi="Times New Roman" w:cs="Times New Roman"/>
@@ -26271,7 +26370,7 @@
         </w:rPr>
         <w:t>o random-effects.</w:t>
       </w:r>
-      <w:bookmarkEnd w:id="159"/>
+      <w:bookmarkEnd w:id="168"/>
     </w:p>
     <w:p>
       <w:pPr>
@@ -26295,7 +26394,7 @@
           <w:szCs w:val="24"/>
         </w:rPr>
       </w:pPr>
-      <w:bookmarkStart w:id="160" w:name="_Ref410371173"/>
+      <w:bookmarkStart w:id="169" w:name="_Ref410371173"/>
       <w:r>
         <w:rPr>
           <w:rFonts w:ascii="Times New Roman" w:hAnsi="Times New Roman" w:cs="Times New Roman"/>
@@ -26357,7 +26456,7 @@
         </w:rPr>
         <w:fldChar w:fldCharType="end"/>
       </w:r>
-      <w:bookmarkEnd w:id="160"/>
+      <w:bookmarkEnd w:id="169"/>
       <w:r>
         <w:rPr>
           <w:rFonts w:ascii="Times New Roman" w:hAnsi="Times New Roman" w:cs="Times New Roman"/>
@@ -26616,7 +26715,7 @@
           <w:szCs w:val="24"/>
         </w:rPr>
       </w:pPr>
-      <w:bookmarkStart w:id="161" w:name="_Ref410371233"/>
+      <w:bookmarkStart w:id="170" w:name="_Ref410371233"/>
       <w:r>
         <w:rPr>
           <w:rFonts w:ascii="Times New Roman" w:hAnsi="Times New Roman" w:cs="Times New Roman"/>
@@ -26678,7 +26777,7 @@
         </w:rPr>
         <w:fldChar w:fldCharType="end"/>
       </w:r>
-      <w:bookmarkEnd w:id="161"/>
+      <w:bookmarkEnd w:id="170"/>
       <w:r>
         <w:rPr>
           <w:rFonts w:ascii="Times New Roman" w:hAnsi="Times New Roman" w:cs="Times New Roman"/>
@@ -26876,7 +26975,7 @@
           <w:szCs w:val="24"/>
         </w:rPr>
       </w:pPr>
-      <w:bookmarkStart w:id="162" w:name="_Ref410371236"/>
+      <w:bookmarkStart w:id="171" w:name="_Ref410371236"/>
       <w:r>
         <w:rPr>
           <w:rFonts w:ascii="Times New Roman" w:hAnsi="Times New Roman" w:cs="Times New Roman"/>
@@ -26938,7 +27037,7 @@
         </w:rPr>
         <w:fldChar w:fldCharType="end"/>
       </w:r>
-      <w:bookmarkEnd w:id="162"/>
+      <w:bookmarkEnd w:id="171"/>
       <w:r>
         <w:rPr>
           <w:rFonts w:ascii="Times New Roman" w:hAnsi="Times New Roman" w:cs="Times New Roman"/>
@@ -27127,7 +27226,7 @@
           <w:szCs w:val="24"/>
         </w:rPr>
       </w:pPr>
-      <w:bookmarkStart w:id="163" w:name="_Ref410630945"/>
+      <w:bookmarkStart w:id="172" w:name="_Ref410630945"/>
       <w:r>
         <w:rPr>
           <w:rFonts w:ascii="Times New Roman" w:hAnsi="Times New Roman" w:cs="Times New Roman"/>
@@ -27189,7 +27288,7 @@
         </w:rPr>
         <w:fldChar w:fldCharType="end"/>
       </w:r>
-      <w:bookmarkEnd w:id="163"/>
+      <w:bookmarkEnd w:id="172"/>
       <w:r>
         <w:rPr>
           <w:rFonts w:ascii="Times New Roman" w:hAnsi="Times New Roman" w:cs="Times New Roman"/>
@@ -27468,7 +27567,7 @@
           <w:szCs w:val="24"/>
         </w:rPr>
       </w:pPr>
-      <w:bookmarkStart w:id="164" w:name="_Ref409962302"/>
+      <w:bookmarkStart w:id="173" w:name="_Ref409962302"/>
       <w:r>
         <w:rPr>
           <w:rFonts w:ascii="Times New Roman" w:hAnsi="Times New Roman" w:cs="Times New Roman"/>
@@ -27530,7 +27629,7 @@
         </w:rPr>
         <w:fldChar w:fldCharType="end"/>
       </w:r>
-      <w:bookmarkEnd w:id="164"/>
+      <w:bookmarkEnd w:id="173"/>
       <w:r>
         <w:rPr>
           <w:rFonts w:ascii="Times New Roman" w:hAnsi="Times New Roman" w:cs="Times New Roman"/>
@@ -27669,7 +27768,7 @@
           <w:szCs w:val="24"/>
         </w:rPr>
       </w:pPr>
-      <w:bookmarkStart w:id="165" w:name="_Ref409962306"/>
+      <w:bookmarkStart w:id="174" w:name="_Ref409962306"/>
       <w:r>
         <w:rPr>
           <w:rFonts w:ascii="Times New Roman" w:hAnsi="Times New Roman" w:cs="Times New Roman"/>
@@ -27725,7 +27824,7 @@
         </w:rPr>
         <w:fldChar w:fldCharType="end"/>
       </w:r>
-      <w:bookmarkEnd w:id="165"/>
+      <w:bookmarkEnd w:id="174"/>
       <w:r>
         <w:rPr>
           <w:rFonts w:ascii="Times New Roman" w:hAnsi="Times New Roman" w:cs="Times New Roman"/>
@@ -27831,7 +27930,7 @@
           <w:szCs w:val="24"/>
         </w:rPr>
       </w:pPr>
-      <w:bookmarkStart w:id="166" w:name="_Ref410630975"/>
+      <w:bookmarkStart w:id="175" w:name="_Ref410630975"/>
       <w:r>
         <w:rPr>
           <w:rFonts w:ascii="Times New Roman" w:hAnsi="Times New Roman" w:cs="Times New Roman"/>
@@ -27893,7 +27992,7 @@
         </w:rPr>
         <w:fldChar w:fldCharType="end"/>
       </w:r>
-      <w:bookmarkEnd w:id="166"/>
+      <w:bookmarkEnd w:id="175"/>
       <w:r>
         <w:rPr>
           <w:rFonts w:ascii="Times New Roman" w:hAnsi="Times New Roman" w:cs="Times New Roman"/>
@@ -28031,7 +28130,7 @@
           <w:szCs w:val="24"/>
         </w:rPr>
       </w:pPr>
-      <w:bookmarkStart w:id="167" w:name="_Ref410630977"/>
+      <w:bookmarkStart w:id="176" w:name="_Ref410630977"/>
       <w:r>
         <w:rPr>
           <w:rFonts w:ascii="Times New Roman" w:hAnsi="Times New Roman" w:cs="Times New Roman"/>
@@ -28093,7 +28192,7 @@
         </w:rPr>
         <w:fldChar w:fldCharType="end"/>
       </w:r>
-      <w:bookmarkEnd w:id="167"/>
+      <w:bookmarkEnd w:id="176"/>
       <w:r>
         <w:rPr>
           <w:rFonts w:ascii="Times New Roman" w:hAnsi="Times New Roman" w:cs="Times New Roman"/>
@@ -28242,7 +28341,6 @@
         <w:docPartUnique/>
       </w:docPartObj>
     </w:sdtPr>
-    <w:sdtEndPr/>
     <w:sdtContent>
       <w:p>
         <w:pPr>
@@ -30604,7 +30702,7 @@
 </file>
 
 <file path=customXml/itemProps1.xml><?xml version="1.0" encoding="utf-8"?>
-<ds:datastoreItem xmlns:ds="http://schemas.openxmlformats.org/officeDocument/2006/customXml" ds:itemID="{3E96B301-7A58-41D6-A82F-DCABE99678E5}">
+<ds:datastoreItem xmlns:ds="http://schemas.openxmlformats.org/officeDocument/2006/customXml" ds:itemID="{2DBFF8D9-26AF-4D36-9C8D-CE45BF718AD4}">
   <ds:schemaRefs>
     <ds:schemaRef ds:uri="http://schemas.openxmlformats.org/officeDocument/2006/bibliography"/>
   </ds:schemaRefs>

</xml_diff>